<commit_message>
Def for checkpointing has been added.
</commit_message>
<xml_diff>
--- a/docs/Terminology.docx
+++ b/docs/Terminology.docx
@@ -28,7 +28,15 @@
         <w:spacing w:after="0"/>
       </w:pPr>
       <w:r>
-        <w:t>Create new Dstream computed by applying window parameters to the old stream.</w:t>
+        <w:t xml:space="preserve">Create new </w:t>
+      </w:r>
+      <w:proofErr w:type="spellStart"/>
+      <w:r>
+        <w:t>Dstream</w:t>
+      </w:r>
+      <w:proofErr w:type="spellEnd"/>
+      <w:r>
+        <w:t xml:space="preserve"> computed by applying window parameters to the old stream.</w:t>
       </w:r>
     </w:p>
     <w:p>
@@ -54,7 +62,23 @@
         <w:spacing w:after="0"/>
       </w:pPr>
       <w:r>
-        <w:t>These operations describe two parameters – windowLength and slideInterval.</w:t>
+        <w:t xml:space="preserve">These operations describe two parameters – </w:t>
+      </w:r>
+      <w:proofErr w:type="spellStart"/>
+      <w:r>
+        <w:t>windowLength</w:t>
+      </w:r>
+      <w:proofErr w:type="spellEnd"/>
+      <w:r>
+        <w:t xml:space="preserve"> and </w:t>
+      </w:r>
+      <w:proofErr w:type="spellStart"/>
+      <w:r>
+        <w:t>slideInterval</w:t>
+      </w:r>
+      <w:proofErr w:type="spellEnd"/>
+      <w:r>
+        <w:t>.</w:t>
       </w:r>
     </w:p>
     <w:p>
@@ -79,8 +103,39 @@
         </w:numPr>
         <w:spacing w:after="0"/>
       </w:pPr>
-      <w:r>
-        <w:t>val windowedWordCounts = pairs.reduceByKeyAndWindow((a:Int,b:Int) =&gt; (a + b), Seconds(30), Seconds(10))</w:t>
+      <w:proofErr w:type="spellStart"/>
+      <w:r>
+        <w:t>val</w:t>
+      </w:r>
+      <w:proofErr w:type="spellEnd"/>
+      <w:r>
+        <w:t xml:space="preserve"> </w:t>
+      </w:r>
+      <w:proofErr w:type="spellStart"/>
+      <w:r>
+        <w:t>windowedWordCounts</w:t>
+      </w:r>
+      <w:proofErr w:type="spellEnd"/>
+      <w:r>
+        <w:t xml:space="preserve"> = </w:t>
+      </w:r>
+      <w:proofErr w:type="spellStart"/>
+      <w:proofErr w:type="gramStart"/>
+      <w:r>
+        <w:t>pairs.reduceByKeyAndWindow</w:t>
+      </w:r>
+      <w:proofErr w:type="spellEnd"/>
+      <w:proofErr w:type="gramEnd"/>
+      <w:r>
+        <w:t>((</w:t>
+      </w:r>
+      <w:proofErr w:type="spellStart"/>
+      <w:r>
+        <w:t>a:Int,b:Int</w:t>
+      </w:r>
+      <w:proofErr w:type="spellEnd"/>
+      <w:r>
+        <w:t>) =&gt; (a + b), Seconds(30), Seconds(10))</w:t>
       </w:r>
     </w:p>
     <w:p>
@@ -121,8 +176,21 @@
         <w:spacing w:after="0"/>
       </w:pPr>
       <w:r>
-        <w:t>Allows to drop down to RDD and operate against the rdd api</w:t>
-      </w:r>
+        <w:t xml:space="preserve">Allows to drop down to RDD and operate against the </w:t>
+      </w:r>
+      <w:proofErr w:type="spellStart"/>
+      <w:r>
+        <w:t>rdd</w:t>
+      </w:r>
+      <w:proofErr w:type="spellEnd"/>
+      <w:r>
+        <w:t xml:space="preserve"> </w:t>
+      </w:r>
+      <w:proofErr w:type="spellStart"/>
+      <w:r>
+        <w:t>api</w:t>
+      </w:r>
+      <w:proofErr w:type="spellEnd"/>
     </w:p>
     <w:p>
       <w:pPr>
@@ -134,7 +202,15 @@
         <w:spacing w:after="0"/>
       </w:pPr>
       <w:r>
-        <w:t>Higher order fuction like map</w:t>
+        <w:t xml:space="preserve">Higher order </w:t>
+      </w:r>
+      <w:proofErr w:type="spellStart"/>
+      <w:r>
+        <w:t>fuction</w:t>
+      </w:r>
+      <w:proofErr w:type="spellEnd"/>
+      <w:r>
+        <w:t xml:space="preserve"> like map</w:t>
       </w:r>
     </w:p>
     <w:p>
@@ -221,8 +297,13 @@
         </w:numPr>
         <w:spacing w:after="0"/>
       </w:pPr>
-      <w:r>
-        <w:t>Similar to transform</w:t>
+      <w:proofErr w:type="gramStart"/>
+      <w:r>
+        <w:t>Similar to</w:t>
+      </w:r>
+      <w:proofErr w:type="gramEnd"/>
+      <w:r>
+        <w:t xml:space="preserve"> transform</w:t>
       </w:r>
     </w:p>
     <w:p>
@@ -389,7 +470,15 @@
         <w:t>essentially</w:t>
       </w:r>
       <w:r>
-        <w:t xml:space="preserve"> eating up cpu core</w:t>
+        <w:t xml:space="preserve"> eating up </w:t>
+      </w:r>
+      <w:proofErr w:type="spellStart"/>
+      <w:r>
+        <w:t>cpu</w:t>
+      </w:r>
+      <w:proofErr w:type="spellEnd"/>
+      <w:r>
+        <w:t xml:space="preserve"> core</w:t>
       </w:r>
     </w:p>
     <w:p>
@@ -538,6 +627,16 @@
       <w:r>
         <w:t xml:space="preserve"> </w:t>
       </w:r>
+    </w:p>
+    <w:p>
+      <w:pPr>
+        <w:pStyle w:val="ListParagraph"/>
+        <w:numPr>
+          <w:ilvl w:val="0"/>
+          <w:numId w:val="6"/>
+        </w:numPr>
+        <w:spacing w:after="0"/>
+      </w:pPr>
       <w:r>
         <w:t xml:space="preserve">We can increase the parallelism by increasing the </w:t>
       </w:r>
@@ -552,6 +651,9 @@
       <w:pPr>
         <w:spacing w:after="0"/>
       </w:pPr>
+      <w:r>
+        <w:tab/>
+      </w:r>
       <w:r>
         <w:tab/>
       </w:r>
@@ -560,8 +662,8 @@
           <w:noProof/>
         </w:rPr>
         <w:drawing>
-          <wp:inline distT="0" distB="0" distL="0" distR="0" wp14:anchorId="493839C3" wp14:editId="3820A8AC">
-            <wp:extent cx="5943600" cy="2871470"/>
+          <wp:inline distT="0" distB="0" distL="0" distR="0" wp14:anchorId="493839C3" wp14:editId="4487342B">
+            <wp:extent cx="4991100" cy="2871470"/>
             <wp:effectExtent l="0" t="0" r="0" b="5080"/>
             <wp:docPr id="4" name="Picture 4"/>
             <wp:cNvGraphicFramePr>
@@ -583,7 +685,7 @@
                   <pic:spPr>
                     <a:xfrm>
                       <a:off x="0" y="0"/>
-                      <a:ext cx="5943600" cy="2871470"/>
+                      <a:ext cx="4991100" cy="2871470"/>
                     </a:xfrm>
                     <a:prstGeom prst="rect">
                       <a:avLst/>
@@ -598,8 +700,322 @@
     </w:p>
     <w:p>
       <w:pPr>
-        <w:spacing w:after="0"/>
-      </w:pPr>
+        <w:pStyle w:val="ListParagraph"/>
+        <w:numPr>
+          <w:ilvl w:val="0"/>
+          <w:numId w:val="6"/>
+        </w:numPr>
+        <w:spacing w:after="0"/>
+      </w:pPr>
+      <w:r>
+        <w:lastRenderedPageBreak/>
+        <w:t>We can combine the results of the 2 receivers using union</w:t>
+      </w:r>
+    </w:p>
+    <w:p>
+      <w:pPr>
+        <w:pStyle w:val="ListParagraph"/>
+        <w:spacing w:after="0"/>
+        <w:ind w:left="1080"/>
+      </w:pPr>
+    </w:p>
+    <w:p>
+      <w:pPr>
+        <w:spacing w:after="0"/>
+      </w:pPr>
+      <w:r>
+        <w:tab/>
+      </w:r>
+      <w:r>
+        <w:tab/>
+      </w:r>
+      <w:r>
+        <w:rPr>
+          <w:noProof/>
+        </w:rPr>
+        <w:drawing>
+          <wp:inline distT="0" distB="0" distL="0" distR="0" wp14:anchorId="208D4DB8" wp14:editId="63C5DE84">
+            <wp:extent cx="4933950" cy="1991360"/>
+            <wp:effectExtent l="0" t="0" r="0" b="8890"/>
+            <wp:docPr id="5" name="Picture 5"/>
+            <wp:cNvGraphicFramePr>
+              <a:graphicFrameLocks xmlns:a="http://schemas.openxmlformats.org/drawingml/2006/main" noChangeAspect="1"/>
+            </wp:cNvGraphicFramePr>
+            <a:graphic xmlns:a="http://schemas.openxmlformats.org/drawingml/2006/main">
+              <a:graphicData uri="http://schemas.openxmlformats.org/drawingml/2006/picture">
+                <pic:pic xmlns:pic="http://schemas.openxmlformats.org/drawingml/2006/picture">
+                  <pic:nvPicPr>
+                    <pic:cNvPr id="1" name=""/>
+                    <pic:cNvPicPr/>
+                  </pic:nvPicPr>
+                  <pic:blipFill>
+                    <a:blip r:embed="rId9"/>
+                    <a:stretch>
+                      <a:fillRect/>
+                    </a:stretch>
+                  </pic:blipFill>
+                  <pic:spPr>
+                    <a:xfrm>
+                      <a:off x="0" y="0"/>
+                      <a:ext cx="4933950" cy="1991360"/>
+                    </a:xfrm>
+                    <a:prstGeom prst="rect">
+                      <a:avLst/>
+                    </a:prstGeom>
+                  </pic:spPr>
+                </pic:pic>
+              </a:graphicData>
+            </a:graphic>
+          </wp:inline>
+        </w:drawing>
+      </w:r>
+    </w:p>
+    <w:p>
+      <w:pPr>
+        <w:spacing w:after="0"/>
+        <w:rPr>
+          <w:b/>
+          <w:bCs/>
+        </w:rPr>
+      </w:pPr>
+      <w:r>
+        <w:rPr>
+          <w:b/>
+          <w:bCs/>
+        </w:rPr>
+        <w:t xml:space="preserve">CHECKPOINTING </w:t>
+      </w:r>
+    </w:p>
+    <w:p>
+      <w:pPr>
+        <w:spacing w:after="0"/>
+      </w:pPr>
+      <w:r>
+        <w:tab/>
+        <w:t>Can be used in normal spark applications</w:t>
+      </w:r>
+    </w:p>
+    <w:p>
+      <w:pPr>
+        <w:spacing w:after="0"/>
+      </w:pPr>
+      <w:r>
+        <w:tab/>
+        <w:t>Required in streaming applications</w:t>
+      </w:r>
+    </w:p>
+    <w:p>
+      <w:pPr>
+        <w:spacing w:after="0"/>
+      </w:pPr>
+      <w:r>
+        <w:tab/>
+      </w:r>
+    </w:p>
+    <w:p>
+      <w:pPr>
+        <w:spacing w:after="0"/>
+        <w:rPr>
+          <w:b/>
+          <w:bCs/>
+        </w:rPr>
+      </w:pPr>
+      <w:r>
+        <w:tab/>
+      </w:r>
+      <w:r>
+        <w:rPr>
+          <w:b/>
+          <w:bCs/>
+        </w:rPr>
+        <w:t>TWO TYPES OF CHECKPOINTING</w:t>
+      </w:r>
+    </w:p>
+    <w:p>
+      <w:pPr>
+        <w:spacing w:after="0"/>
+      </w:pPr>
+      <w:r>
+        <w:tab/>
+      </w:r>
+      <w:r>
+        <w:tab/>
+        <w:t>1)METADATA CHECKPOINTING (Driver recovery)</w:t>
+      </w:r>
+    </w:p>
+    <w:p>
+      <w:pPr>
+        <w:spacing w:after="0"/>
+      </w:pPr>
+      <w:r>
+        <w:tab/>
+      </w:r>
+      <w:r>
+        <w:tab/>
+      </w:r>
+      <w:r>
+        <w:tab/>
+        <w:t>Configuration</w:t>
+      </w:r>
+    </w:p>
+    <w:p>
+      <w:pPr>
+        <w:spacing w:after="0"/>
+      </w:pPr>
+      <w:r>
+        <w:tab/>
+      </w:r>
+      <w:r>
+        <w:tab/>
+      </w:r>
+      <w:r>
+        <w:tab/>
+      </w:r>
+      <w:proofErr w:type="spellStart"/>
+      <w:r>
+        <w:t>Dstream</w:t>
+      </w:r>
+      <w:proofErr w:type="spellEnd"/>
+      <w:r>
+        <w:t xml:space="preserve"> operations</w:t>
+      </w:r>
+    </w:p>
+    <w:p>
+      <w:pPr>
+        <w:spacing w:after="0"/>
+      </w:pPr>
+      <w:r>
+        <w:tab/>
+      </w:r>
+      <w:r>
+        <w:tab/>
+      </w:r>
+      <w:r>
+        <w:tab/>
+        <w:t>Incomplete batches</w:t>
+      </w:r>
+    </w:p>
+    <w:p>
+      <w:pPr>
+        <w:spacing w:after="0"/>
+      </w:pPr>
+      <w:r>
+        <w:tab/>
+      </w:r>
+      <w:r>
+        <w:tab/>
+      </w:r>
+      <w:r>
+        <w:tab/>
+      </w:r>
+      <w:r>
+        <w:t>Note: Driver</w:t>
+      </w:r>
+      <w:r>
+        <w:t xml:space="preserve"> failures causes </w:t>
+      </w:r>
+      <w:r>
+        <w:t>losing</w:t>
+      </w:r>
+      <w:r>
+        <w:t xml:space="preserve"> executors</w:t>
+      </w:r>
+    </w:p>
+    <w:p>
+      <w:pPr>
+        <w:spacing w:after="0"/>
+      </w:pPr>
+      <w:r>
+        <w:tab/>
+      </w:r>
+      <w:r>
+        <w:tab/>
+      </w:r>
+    </w:p>
+    <w:p>
+      <w:pPr>
+        <w:spacing w:after="0"/>
+      </w:pPr>
+      <w:r>
+        <w:tab/>
+      </w:r>
+      <w:r>
+        <w:tab/>
+        <w:t xml:space="preserve">2) DATA </w:t>
+      </w:r>
+      <w:r>
+        <w:t>CHECKPOINTING (</w:t>
+      </w:r>
+      <w:r>
+        <w:t>Stateful Transformation)</w:t>
+      </w:r>
+    </w:p>
+    <w:p>
+      <w:pPr>
+        <w:spacing w:after="0"/>
+      </w:pPr>
+      <w:r>
+        <w:tab/>
+      </w:r>
+      <w:r>
+        <w:tab/>
+      </w:r>
+      <w:r>
+        <w:tab/>
+        <w:t>Stateful transformations using dat</w:t>
+      </w:r>
+      <w:r>
+        <w:t>a</w:t>
+      </w:r>
+      <w:r>
+        <w:t xml:space="preserve"> across batches</w:t>
+      </w:r>
+    </w:p>
+    <w:p>
+      <w:pPr>
+        <w:spacing w:after="0"/>
+        <w:ind w:left="720" w:firstLine="720"/>
+      </w:pPr>
+      <w:r>
+        <w:rPr>
+          <w:noProof/>
+        </w:rPr>
+        <w:drawing>
+          <wp:inline distT="0" distB="0" distL="0" distR="0" wp14:anchorId="5356A248" wp14:editId="1859DA00">
+            <wp:extent cx="5362575" cy="1127125"/>
+            <wp:effectExtent l="0" t="0" r="9525" b="0"/>
+            <wp:docPr id="6" name="Picture 6"/>
+            <wp:cNvGraphicFramePr>
+              <a:graphicFrameLocks xmlns:a="http://schemas.openxmlformats.org/drawingml/2006/main" noChangeAspect="1"/>
+            </wp:cNvGraphicFramePr>
+            <a:graphic xmlns:a="http://schemas.openxmlformats.org/drawingml/2006/main">
+              <a:graphicData uri="http://schemas.openxmlformats.org/drawingml/2006/picture">
+                <pic:pic xmlns:pic="http://schemas.openxmlformats.org/drawingml/2006/picture">
+                  <pic:nvPicPr>
+                    <pic:cNvPr id="1" name=""/>
+                    <pic:cNvPicPr/>
+                  </pic:nvPicPr>
+                  <pic:blipFill>
+                    <a:blip r:embed="rId10"/>
+                    <a:stretch>
+                      <a:fillRect/>
+                    </a:stretch>
+                  </pic:blipFill>
+                  <pic:spPr>
+                    <a:xfrm>
+                      <a:off x="0" y="0"/>
+                      <a:ext cx="5362575" cy="1127125"/>
+                    </a:xfrm>
+                    <a:prstGeom prst="rect">
+                      <a:avLst/>
+                    </a:prstGeom>
+                  </pic:spPr>
+                </pic:pic>
+              </a:graphicData>
+            </a:graphic>
+          </wp:inline>
+        </w:drawing>
+      </w:r>
     </w:p>
     <w:sectPr>
       <w:pgSz w:w="12240" w:h="15840"/>
@@ -953,6 +1369,95 @@
     </w:lvl>
   </w:abstractNum>
   <w:abstractNum w:abstractNumId="3" w15:restartNumberingAfterBreak="0">
+    <w:nsid w:val="4D7C63FF"/>
+    <w:multiLevelType w:val="hybridMultilevel"/>
+    <w:tmpl w:val="987A1864"/>
+    <w:lvl w:ilvl="0" w:tplc="04090011">
+      <w:start w:val="1"/>
+      <w:numFmt w:val="decimal"/>
+      <w:lvlText w:val="%1)"/>
+      <w:lvlJc w:val="left"/>
+      <w:pPr>
+        <w:ind w:left="1080" w:hanging="360"/>
+      </w:pPr>
+      <w:rPr>
+        <w:rFonts w:hint="default"/>
+      </w:rPr>
+    </w:lvl>
+    <w:lvl w:ilvl="1" w:tplc="04090019" w:tentative="1">
+      <w:start w:val="1"/>
+      <w:numFmt w:val="lowerLetter"/>
+      <w:lvlText w:val="%2."/>
+      <w:lvlJc w:val="left"/>
+      <w:pPr>
+        <w:ind w:left="1800" w:hanging="360"/>
+      </w:pPr>
+    </w:lvl>
+    <w:lvl w:ilvl="2" w:tplc="0409001B" w:tentative="1">
+      <w:start w:val="1"/>
+      <w:numFmt w:val="lowerRoman"/>
+      <w:lvlText w:val="%3."/>
+      <w:lvlJc w:val="right"/>
+      <w:pPr>
+        <w:ind w:left="2520" w:hanging="180"/>
+      </w:pPr>
+    </w:lvl>
+    <w:lvl w:ilvl="3" w:tplc="0409000F" w:tentative="1">
+      <w:start w:val="1"/>
+      <w:numFmt w:val="decimal"/>
+      <w:lvlText w:val="%4."/>
+      <w:lvlJc w:val="left"/>
+      <w:pPr>
+        <w:ind w:left="3240" w:hanging="360"/>
+      </w:pPr>
+    </w:lvl>
+    <w:lvl w:ilvl="4" w:tplc="04090019" w:tentative="1">
+      <w:start w:val="1"/>
+      <w:numFmt w:val="lowerLetter"/>
+      <w:lvlText w:val="%5."/>
+      <w:lvlJc w:val="left"/>
+      <w:pPr>
+        <w:ind w:left="3960" w:hanging="360"/>
+      </w:pPr>
+    </w:lvl>
+    <w:lvl w:ilvl="5" w:tplc="0409001B" w:tentative="1">
+      <w:start w:val="1"/>
+      <w:numFmt w:val="lowerRoman"/>
+      <w:lvlText w:val="%6."/>
+      <w:lvlJc w:val="right"/>
+      <w:pPr>
+        <w:ind w:left="4680" w:hanging="180"/>
+      </w:pPr>
+    </w:lvl>
+    <w:lvl w:ilvl="6" w:tplc="0409000F" w:tentative="1">
+      <w:start w:val="1"/>
+      <w:numFmt w:val="decimal"/>
+      <w:lvlText w:val="%7."/>
+      <w:lvlJc w:val="left"/>
+      <w:pPr>
+        <w:ind w:left="5400" w:hanging="360"/>
+      </w:pPr>
+    </w:lvl>
+    <w:lvl w:ilvl="7" w:tplc="04090019" w:tentative="1">
+      <w:start w:val="1"/>
+      <w:numFmt w:val="lowerLetter"/>
+      <w:lvlText w:val="%8."/>
+      <w:lvlJc w:val="left"/>
+      <w:pPr>
+        <w:ind w:left="6120" w:hanging="360"/>
+      </w:pPr>
+    </w:lvl>
+    <w:lvl w:ilvl="8" w:tplc="0409001B" w:tentative="1">
+      <w:start w:val="1"/>
+      <w:numFmt w:val="lowerRoman"/>
+      <w:lvlText w:val="%9."/>
+      <w:lvlJc w:val="right"/>
+      <w:pPr>
+        <w:ind w:left="6840" w:hanging="180"/>
+      </w:pPr>
+    </w:lvl>
+  </w:abstractNum>
+  <w:abstractNum w:abstractNumId="4" w15:restartNumberingAfterBreak="0">
     <w:nsid w:val="78B5140B"/>
     <w:multiLevelType w:val="hybridMultilevel"/>
     <w:tmpl w:val="3EC8CE14"/>
@@ -1065,7 +1570,7 @@
       </w:rPr>
     </w:lvl>
   </w:abstractNum>
-  <w:abstractNum w:abstractNumId="4" w15:restartNumberingAfterBreak="0">
+  <w:abstractNum w:abstractNumId="5" w15:restartNumberingAfterBreak="0">
     <w:nsid w:val="7A98650B"/>
     <w:multiLevelType w:val="hybridMultilevel"/>
     <w:tmpl w:val="2D3A61F6"/>
@@ -1179,7 +1684,7 @@
     </w:lvl>
   </w:abstractNum>
   <w:num w:numId="1">
-    <w:abstractNumId w:val="4"/>
+    <w:abstractNumId w:val="5"/>
   </w:num>
   <w:num w:numId="2">
     <w:abstractNumId w:val="1"/>
@@ -1188,10 +1693,13 @@
     <w:abstractNumId w:val="2"/>
   </w:num>
   <w:num w:numId="4">
-    <w:abstractNumId w:val="3"/>
+    <w:abstractNumId w:val="4"/>
   </w:num>
   <w:num w:numId="5">
     <w:abstractNumId w:val="0"/>
+  </w:num>
+  <w:num w:numId="6">
+    <w:abstractNumId w:val="3"/>
   </w:num>
 </w:numbering>
 </file>

</xml_diff>

<commit_message>
example for updatestatebykey has been added.
</commit_message>
<xml_diff>
--- a/docs/Terminology.docx
+++ b/docs/Terminology.docx
@@ -28,15 +28,7 @@
         <w:spacing w:after="0"/>
       </w:pPr>
       <w:r>
-        <w:t xml:space="preserve">Create new </w:t>
-      </w:r>
-      <w:proofErr w:type="spellStart"/>
-      <w:r>
-        <w:t>Dstream</w:t>
-      </w:r>
-      <w:proofErr w:type="spellEnd"/>
-      <w:r>
-        <w:t xml:space="preserve"> computed by applying window parameters to the old stream.</w:t>
+        <w:t>Create new Dstream computed by applying window parameters to the old stream.</w:t>
       </w:r>
     </w:p>
     <w:p>
@@ -62,23 +54,7 @@
         <w:spacing w:after="0"/>
       </w:pPr>
       <w:r>
-        <w:t xml:space="preserve">These operations describe two parameters – </w:t>
-      </w:r>
-      <w:proofErr w:type="spellStart"/>
-      <w:r>
-        <w:t>windowLength</w:t>
-      </w:r>
-      <w:proofErr w:type="spellEnd"/>
-      <w:r>
-        <w:t xml:space="preserve"> and </w:t>
-      </w:r>
-      <w:proofErr w:type="spellStart"/>
-      <w:r>
-        <w:t>slideInterval</w:t>
-      </w:r>
-      <w:proofErr w:type="spellEnd"/>
-      <w:r>
-        <w:t>.</w:t>
+        <w:t>These operations describe two parameters – windowLength and slideInterval.</w:t>
       </w:r>
     </w:p>
     <w:p>
@@ -103,39 +79,8 @@
         </w:numPr>
         <w:spacing w:after="0"/>
       </w:pPr>
-      <w:proofErr w:type="spellStart"/>
-      <w:r>
-        <w:t>val</w:t>
-      </w:r>
-      <w:proofErr w:type="spellEnd"/>
-      <w:r>
-        <w:t xml:space="preserve"> </w:t>
-      </w:r>
-      <w:proofErr w:type="spellStart"/>
-      <w:r>
-        <w:t>windowedWordCounts</w:t>
-      </w:r>
-      <w:proofErr w:type="spellEnd"/>
-      <w:r>
-        <w:t xml:space="preserve"> = </w:t>
-      </w:r>
-      <w:proofErr w:type="spellStart"/>
-      <w:proofErr w:type="gramStart"/>
-      <w:r>
-        <w:t>pairs.reduceByKeyAndWindow</w:t>
-      </w:r>
-      <w:proofErr w:type="spellEnd"/>
-      <w:proofErr w:type="gramEnd"/>
-      <w:r>
-        <w:t>((</w:t>
-      </w:r>
-      <w:proofErr w:type="spellStart"/>
-      <w:r>
-        <w:t>a:Int,b:Int</w:t>
-      </w:r>
-      <w:proofErr w:type="spellEnd"/>
-      <w:r>
-        <w:t>) =&gt; (a + b), Seconds(30), Seconds(10))</w:t>
+      <w:r>
+        <w:t>val windowedWordCounts = pairs.reduceByKeyAndWindow((a:Int,b:Int) =&gt; (a + b), Seconds(30), Seconds(10))</w:t>
       </w:r>
     </w:p>
     <w:p>
@@ -176,21 +121,8 @@
         <w:spacing w:after="0"/>
       </w:pPr>
       <w:r>
-        <w:t xml:space="preserve">Allows to drop down to RDD and operate against the </w:t>
-      </w:r>
-      <w:proofErr w:type="spellStart"/>
-      <w:r>
-        <w:t>rdd</w:t>
-      </w:r>
-      <w:proofErr w:type="spellEnd"/>
-      <w:r>
-        <w:t xml:space="preserve"> </w:t>
-      </w:r>
-      <w:proofErr w:type="spellStart"/>
-      <w:r>
-        <w:t>api</w:t>
-      </w:r>
-      <w:proofErr w:type="spellEnd"/>
+        <w:t>Allows to drop down to RDD and operate against the rdd api</w:t>
+      </w:r>
     </w:p>
     <w:p>
       <w:pPr>
@@ -202,15 +134,7 @@
         <w:spacing w:after="0"/>
       </w:pPr>
       <w:r>
-        <w:t xml:space="preserve">Higher order </w:t>
-      </w:r>
-      <w:proofErr w:type="spellStart"/>
-      <w:r>
-        <w:t>fuction</w:t>
-      </w:r>
-      <w:proofErr w:type="spellEnd"/>
-      <w:r>
-        <w:t xml:space="preserve"> like map</w:t>
+        <w:t>Higher order fuction like map</w:t>
       </w:r>
     </w:p>
     <w:p>
@@ -297,13 +221,8 @@
         </w:numPr>
         <w:spacing w:after="0"/>
       </w:pPr>
-      <w:proofErr w:type="gramStart"/>
-      <w:r>
-        <w:t>Similar to</w:t>
-      </w:r>
-      <w:proofErr w:type="gramEnd"/>
-      <w:r>
-        <w:t xml:space="preserve"> transform</w:t>
+      <w:r>
+        <w:t>Similar to transform</w:t>
       </w:r>
     </w:p>
     <w:p>
@@ -470,15 +389,7 @@
         <w:t>essentially</w:t>
       </w:r>
       <w:r>
-        <w:t xml:space="preserve"> eating up </w:t>
-      </w:r>
-      <w:proofErr w:type="spellStart"/>
-      <w:r>
-        <w:t>cpu</w:t>
-      </w:r>
-      <w:proofErr w:type="spellEnd"/>
-      <w:r>
-        <w:t xml:space="preserve"> core</w:t>
+        <w:t xml:space="preserve"> eating up cpu core</w:t>
       </w:r>
     </w:p>
     <w:p>
@@ -870,14 +781,7 @@
       </w:r>
       <w:r>
         <w:tab/>
-      </w:r>
-      <w:proofErr w:type="spellStart"/>
-      <w:r>
-        <w:t>Dstream</w:t>
-      </w:r>
-      <w:proofErr w:type="spellEnd"/>
-      <w:r>
-        <w:t xml:space="preserve"> operations</w:t>
+        <w:t>Dstream operations</w:t>
       </w:r>
     </w:p>
     <w:p>
@@ -1071,23 +975,7 @@
         <w:spacing w:after="0"/>
       </w:pPr>
       <w:r>
-        <w:t xml:space="preserve">Spark SQL 2.0 uses the </w:t>
-      </w:r>
-      <w:proofErr w:type="spellStart"/>
-      <w:r>
-        <w:t>Serde</w:t>
-      </w:r>
-      <w:proofErr w:type="spellEnd"/>
-      <w:r>
-        <w:t xml:space="preserve"> framework for IO to make it </w:t>
-      </w:r>
-      <w:proofErr w:type="spellStart"/>
-      <w:r>
-        <w:t>effecient</w:t>
-      </w:r>
-      <w:proofErr w:type="spellEnd"/>
-      <w:r>
-        <w:t xml:space="preserve"> time- and space-wise</w:t>
+        <w:t>Spark SQL 2.0 uses the Serde framework for IO to make it effecient time- and space-wise</w:t>
       </w:r>
     </w:p>
     <w:p>
@@ -1096,15 +984,7 @@
         <w:ind w:left="1410"/>
       </w:pPr>
       <w:r>
-        <w:t xml:space="preserve">Encoders are integral (and internal) part of any Dataset[T] (of records of type T) with </w:t>
-      </w:r>
-      <w:proofErr w:type="gramStart"/>
-      <w:r>
-        <w:t>a</w:t>
-      </w:r>
-      <w:proofErr w:type="gramEnd"/>
-      <w:r>
-        <w:t xml:space="preserve"> </w:t>
+        <w:t xml:space="preserve">Encoders are integral (and internal) part of any Dataset[T] (of records of type T) with a </w:t>
       </w:r>
       <w:r>
         <w:t xml:space="preserve">     </w:t>
@@ -1136,15 +1016,7 @@
         <w:spacing w:after="0"/>
       </w:pPr>
       <w:r>
-        <w:t xml:space="preserve">Encoders know the schema of the records. This is how they offer significantly faster serialization and deserialization (comparing to the default Java or </w:t>
-      </w:r>
-      <w:proofErr w:type="spellStart"/>
-      <w:r>
-        <w:t>Kryo</w:t>
-      </w:r>
-      <w:proofErr w:type="spellEnd"/>
-      <w:r>
-        <w:t xml:space="preserve"> serializers).</w:t>
+        <w:t>Encoders know the schema of the records. This is how they offer significantly faster serialization and deserialization (comparing to the default Java or Kryo serializers).</w:t>
       </w:r>
     </w:p>
     <w:p>
@@ -1177,13 +1049,8 @@
         <w:tab/>
       </w:r>
       <w:r>
-        <w:t xml:space="preserve">def schema: </w:t>
-      </w:r>
-      <w:proofErr w:type="spellStart"/>
-      <w:r>
-        <w:t>StructType</w:t>
-      </w:r>
-      <w:proofErr w:type="spellEnd"/>
+        <w:t>def schema: StructType</w:t>
+      </w:r>
     </w:p>
     <w:p>
       <w:pPr>
@@ -1197,23 +1064,7 @@
         <w:tab/>
       </w:r>
       <w:r>
-        <w:t xml:space="preserve">def </w:t>
-      </w:r>
-      <w:proofErr w:type="spellStart"/>
-      <w:r>
-        <w:t>clsTag</w:t>
-      </w:r>
-      <w:proofErr w:type="spellEnd"/>
-      <w:r>
-        <w:t xml:space="preserve">: </w:t>
-      </w:r>
-      <w:proofErr w:type="spellStart"/>
-      <w:r>
-        <w:t>ClassTag</w:t>
-      </w:r>
-      <w:proofErr w:type="spellEnd"/>
-      <w:r>
-        <w:t>[T]</w:t>
+        <w:t>def clsTag: ClassTag[T]</w:t>
       </w:r>
     </w:p>
     <w:p>
@@ -1249,30 +1100,31 @@
         <w:rPr>
           <w:color w:val="44546A" w:themeColor="text2"/>
         </w:rPr>
-        <w:t xml:space="preserve">case class </w:t>
-      </w:r>
-      <w:proofErr w:type="gramStart"/>
-      <w:r>
+        <w:t>case class Person(id: Long, name: String)</w:t>
+      </w:r>
+    </w:p>
+    <w:p>
+      <w:pPr>
+        <w:spacing w:after="0"/>
         <w:rPr>
           <w:color w:val="44546A" w:themeColor="text2"/>
         </w:rPr>
-        <w:t>Person(</w:t>
-      </w:r>
-      <w:proofErr w:type="gramEnd"/>
-      <w:r>
+      </w:pPr>
+    </w:p>
+    <w:p>
+      <w:pPr>
+        <w:spacing w:after="0"/>
         <w:rPr>
           <w:color w:val="44546A" w:themeColor="text2"/>
         </w:rPr>
-        <w:t>id: Long, name: String)</w:t>
-      </w:r>
-    </w:p>
-    <w:p>
-      <w:pPr>
-        <w:spacing w:after="0"/>
+      </w:pPr>
+      <w:r>
         <w:rPr>
           <w:color w:val="44546A" w:themeColor="text2"/>
         </w:rPr>
-      </w:pPr>
+        <w:tab/>
+        <w:t>import org.apache.spark.sql.Encoders</w:t>
+      </w:r>
     </w:p>
     <w:p>
       <w:pPr>
@@ -1281,23 +1133,21 @@
           <w:color w:val="44546A" w:themeColor="text2"/>
         </w:rPr>
       </w:pPr>
-      <w:r>
+    </w:p>
+    <w:p>
+      <w:pPr>
+        <w:spacing w:after="0"/>
         <w:rPr>
           <w:color w:val="44546A" w:themeColor="text2"/>
         </w:rPr>
-        <w:tab/>
-        <w:t xml:space="preserve">import </w:t>
-      </w:r>
-      <w:proofErr w:type="spellStart"/>
-      <w:proofErr w:type="gramStart"/>
+      </w:pPr>
       <w:r>
         <w:rPr>
           <w:color w:val="44546A" w:themeColor="text2"/>
         </w:rPr>
-        <w:t>org.apache.spark.sql.Encoders</w:t>
-      </w:r>
-      <w:proofErr w:type="spellEnd"/>
-      <w:proofErr w:type="gramEnd"/>
+        <w:tab/>
+        <w:t>scala&gt; val personEncoder = Encoders.product[Person]</w:t>
+      </w:r>
     </w:p>
     <w:p>
       <w:pPr>
@@ -1306,133 +1156,306 @@
           <w:color w:val="44546A" w:themeColor="text2"/>
         </w:rPr>
       </w:pPr>
-    </w:p>
-    <w:p>
-      <w:pPr>
-        <w:spacing w:after="0"/>
+      <w:r>
         <w:rPr>
           <w:color w:val="44546A" w:themeColor="text2"/>
         </w:rPr>
-      </w:pPr>
-      <w:r>
+        <w:tab/>
+        <w:t>personEncoder: org.apache.spark.sql.Encoder[Person] = class[id[0]: bigint, name[0]: string]</w:t>
+      </w:r>
+    </w:p>
+    <w:p>
+      <w:pPr>
+        <w:spacing w:after="0"/>
         <w:rPr>
           <w:color w:val="44546A" w:themeColor="text2"/>
         </w:rPr>
-        <w:tab/>
-      </w:r>
-      <w:proofErr w:type="spellStart"/>
-      <w:r>
-        <w:rPr>
-          <w:color w:val="44546A" w:themeColor="text2"/>
-        </w:rPr>
-        <w:t>scala</w:t>
-      </w:r>
-      <w:proofErr w:type="spellEnd"/>
-      <w:r>
-        <w:rPr>
-          <w:color w:val="44546A" w:themeColor="text2"/>
-        </w:rPr>
-        <w:t xml:space="preserve">&gt; </w:t>
-      </w:r>
-      <w:proofErr w:type="spellStart"/>
-      <w:r>
-        <w:rPr>
-          <w:color w:val="44546A" w:themeColor="text2"/>
-        </w:rPr>
-        <w:t>val</w:t>
-      </w:r>
-      <w:proofErr w:type="spellEnd"/>
-      <w:r>
-        <w:rPr>
-          <w:color w:val="44546A" w:themeColor="text2"/>
-        </w:rPr>
-        <w:t xml:space="preserve"> </w:t>
-      </w:r>
-      <w:proofErr w:type="spellStart"/>
-      <w:r>
-        <w:rPr>
-          <w:color w:val="44546A" w:themeColor="text2"/>
-        </w:rPr>
-        <w:t>personEncoder</w:t>
-      </w:r>
-      <w:proofErr w:type="spellEnd"/>
-      <w:r>
-        <w:rPr>
-          <w:color w:val="44546A" w:themeColor="text2"/>
-        </w:rPr>
-        <w:t xml:space="preserve"> = </w:t>
-      </w:r>
-      <w:proofErr w:type="spellStart"/>
-      <w:r>
-        <w:rPr>
-          <w:color w:val="44546A" w:themeColor="text2"/>
-        </w:rPr>
-        <w:t>Encoders.product</w:t>
-      </w:r>
-      <w:proofErr w:type="spellEnd"/>
-      <w:r>
-        <w:rPr>
-          <w:color w:val="44546A" w:themeColor="text2"/>
-        </w:rPr>
-        <w:t>[Person]</w:t>
-      </w:r>
-    </w:p>
-    <w:p>
-      <w:pPr>
-        <w:spacing w:after="0"/>
-        <w:rPr>
-          <w:color w:val="44546A" w:themeColor="text2"/>
-        </w:rPr>
-      </w:pPr>
-      <w:r>
-        <w:rPr>
-          <w:color w:val="44546A" w:themeColor="text2"/>
-        </w:rPr>
-        <w:tab/>
-      </w:r>
-      <w:proofErr w:type="spellStart"/>
-      <w:r>
-        <w:rPr>
-          <w:color w:val="44546A" w:themeColor="text2"/>
-        </w:rPr>
-        <w:t>personEncoder</w:t>
-      </w:r>
-      <w:proofErr w:type="spellEnd"/>
-      <w:r>
-        <w:rPr>
-          <w:color w:val="44546A" w:themeColor="text2"/>
-        </w:rPr>
-        <w:t xml:space="preserve">: </w:t>
-      </w:r>
-      <w:proofErr w:type="spellStart"/>
-      <w:proofErr w:type="gramStart"/>
-      <w:r>
-        <w:rPr>
-          <w:color w:val="44546A" w:themeColor="text2"/>
-        </w:rPr>
-        <w:t>org.apache.spark.sql.Encoder</w:t>
-      </w:r>
-      <w:proofErr w:type="spellEnd"/>
-      <w:proofErr w:type="gramEnd"/>
-      <w:r>
-        <w:rPr>
-          <w:color w:val="44546A" w:themeColor="text2"/>
-        </w:rPr>
-        <w:t xml:space="preserve">[Person] = class[id[0]: </w:t>
-      </w:r>
-      <w:proofErr w:type="spellStart"/>
-      <w:r>
-        <w:rPr>
-          <w:color w:val="44546A" w:themeColor="text2"/>
-        </w:rPr>
-        <w:t>bigint</w:t>
-      </w:r>
-      <w:proofErr w:type="spellEnd"/>
-      <w:r>
-        <w:rPr>
-          <w:color w:val="44546A" w:themeColor="text2"/>
-        </w:rPr>
-        <w:t>, name[0]: string]</w:t>
+      </w:pPr>
+    </w:p>
+    <w:p>
+      <w:pPr>
+        <w:spacing w:after="0"/>
+        <w:rPr>
+          <w:b/>
+          <w:bCs/>
+          <w:color w:val="000000" w:themeColor="text1"/>
+        </w:rPr>
+      </w:pPr>
+      <w:r>
+        <w:rPr>
+          <w:b/>
+          <w:bCs/>
+          <w:color w:val="000000" w:themeColor="text1"/>
+        </w:rPr>
+        <w:t>UPDATESTATEBYKEY</w:t>
+      </w:r>
+    </w:p>
+    <w:p>
+      <w:pPr>
+        <w:pStyle w:val="ListParagraph"/>
+        <w:numPr>
+          <w:ilvl w:val="1"/>
+          <w:numId w:val="10"/>
+        </w:numPr>
+        <w:spacing w:after="0"/>
+        <w:rPr>
+          <w:color w:val="000000" w:themeColor="text1"/>
+        </w:rPr>
+      </w:pPr>
+      <w:r>
+        <w:rPr>
+          <w:color w:val="000000" w:themeColor="text1"/>
+        </w:rPr>
+        <w:t>Applied on all existing keys in every batch regardless whether they have new data or not</w:t>
+      </w:r>
+    </w:p>
+    <w:p>
+      <w:pPr>
+        <w:pStyle w:val="ListParagraph"/>
+        <w:numPr>
+          <w:ilvl w:val="1"/>
+          <w:numId w:val="10"/>
+        </w:numPr>
+        <w:spacing w:after="0"/>
+        <w:rPr>
+          <w:color w:val="000000" w:themeColor="text1"/>
+        </w:rPr>
+      </w:pPr>
+      <w:r>
+        <w:rPr>
+          <w:color w:val="000000" w:themeColor="text1"/>
+        </w:rPr>
+        <w:t>If the update function returns null than the key value will be eliminated.</w:t>
+      </w:r>
+    </w:p>
+    <w:p>
+      <w:pPr>
+        <w:pStyle w:val="ListParagraph"/>
+        <w:numPr>
+          <w:ilvl w:val="1"/>
+          <w:numId w:val="10"/>
+        </w:numPr>
+        <w:spacing w:after="0"/>
+        <w:rPr>
+          <w:color w:val="000000" w:themeColor="text1"/>
+        </w:rPr>
+      </w:pPr>
+      <w:r>
+        <w:rPr>
+          <w:color w:val="000000" w:themeColor="text1"/>
+        </w:rPr>
+        <w:t>The function updates the previous state of all key.</w:t>
+      </w:r>
+    </w:p>
+    <w:p>
+      <w:pPr>
+        <w:pStyle w:val="ListParagraph"/>
+        <w:numPr>
+          <w:ilvl w:val="1"/>
+          <w:numId w:val="10"/>
+        </w:numPr>
+        <w:spacing w:after="0"/>
+        <w:rPr>
+          <w:color w:val="000000" w:themeColor="text1"/>
+        </w:rPr>
+      </w:pPr>
+      <w:r>
+        <w:rPr>
+          <w:color w:val="000000" w:themeColor="text1"/>
+        </w:rPr>
+        <w:t xml:space="preserve">Higher order function which takes </w:t>
+      </w:r>
+      <w:r>
+        <w:rPr>
+          <w:color w:val="000000" w:themeColor="text1"/>
+        </w:rPr>
+        <w:t>another</w:t>
+      </w:r>
+      <w:r>
+        <w:rPr>
+          <w:color w:val="000000" w:themeColor="text1"/>
+        </w:rPr>
+        <w:t xml:space="preserve"> function </w:t>
+      </w:r>
+    </w:p>
+    <w:p>
+      <w:pPr>
+        <w:pStyle w:val="ListParagraph"/>
+        <w:numPr>
+          <w:ilvl w:val="1"/>
+          <w:numId w:val="10"/>
+        </w:numPr>
+        <w:spacing w:after="0"/>
+        <w:rPr>
+          <w:color w:val="000000" w:themeColor="text1"/>
+        </w:rPr>
+      </w:pPr>
+      <w:r>
+        <w:rPr>
+          <w:color w:val="000000" w:themeColor="text1"/>
+        </w:rPr>
+        <w:t xml:space="preserve">It </w:t>
+      </w:r>
+      <w:r>
+        <w:rPr>
+          <w:color w:val="000000" w:themeColor="text1"/>
+        </w:rPr>
+        <w:t>must</w:t>
+      </w:r>
+      <w:r>
+        <w:rPr>
+          <w:color w:val="000000" w:themeColor="text1"/>
+        </w:rPr>
+        <w:t xml:space="preserve"> iterate through every key that we are maintaining</w:t>
+      </w:r>
+    </w:p>
+    <w:p>
+      <w:pPr>
+        <w:pStyle w:val="ListParagraph"/>
+        <w:numPr>
+          <w:ilvl w:val="1"/>
+          <w:numId w:val="10"/>
+        </w:numPr>
+        <w:spacing w:after="0"/>
+        <w:rPr>
+          <w:color w:val="000000" w:themeColor="text1"/>
+        </w:rPr>
+      </w:pPr>
+      <w:r>
+        <w:rPr>
+          <w:color w:val="000000" w:themeColor="text1"/>
+        </w:rPr>
+        <w:t>It takes 2 parameters</w:t>
+      </w:r>
+    </w:p>
+    <w:p>
+      <w:pPr>
+        <w:pStyle w:val="ListParagraph"/>
+        <w:numPr>
+          <w:ilvl w:val="2"/>
+          <w:numId w:val="10"/>
+        </w:numPr>
+        <w:spacing w:after="0"/>
+        <w:rPr>
+          <w:color w:val="000000" w:themeColor="text1"/>
+        </w:rPr>
+      </w:pPr>
+      <w:r>
+        <w:rPr>
+          <w:color w:val="000000" w:themeColor="text1"/>
+        </w:rPr>
+        <w:t xml:space="preserve">New parameter for the </w:t>
+      </w:r>
+      <w:r>
+        <w:rPr>
+          <w:color w:val="000000" w:themeColor="text1"/>
+        </w:rPr>
+        <w:t>key. It</w:t>
+      </w:r>
+      <w:r>
+        <w:rPr>
+          <w:color w:val="000000" w:themeColor="text1"/>
+        </w:rPr>
+        <w:t xml:space="preserve"> is called for every key</w:t>
+      </w:r>
+    </w:p>
+    <w:p>
+      <w:pPr>
+        <w:pStyle w:val="ListParagraph"/>
+        <w:numPr>
+          <w:ilvl w:val="2"/>
+          <w:numId w:val="10"/>
+        </w:numPr>
+        <w:spacing w:after="0"/>
+        <w:rPr>
+          <w:color w:val="000000" w:themeColor="text1"/>
+        </w:rPr>
+      </w:pPr>
+      <w:r>
+        <w:rPr>
+          <w:color w:val="000000" w:themeColor="text1"/>
+        </w:rPr>
+        <w:t xml:space="preserve">It provides with current </w:t>
+      </w:r>
+      <w:r>
+        <w:rPr>
+          <w:color w:val="000000" w:themeColor="text1"/>
+        </w:rPr>
+        <w:t>state. It</w:t>
+      </w:r>
+      <w:r>
+        <w:rPr>
+          <w:color w:val="000000" w:themeColor="text1"/>
+        </w:rPr>
+        <w:t xml:space="preserve"> is an option as it might not have previous state</w:t>
+      </w:r>
+    </w:p>
+    <w:p>
+      <w:pPr>
+        <w:spacing w:after="0"/>
+        <w:rPr>
+          <w:color w:val="000000" w:themeColor="text1"/>
+        </w:rPr>
+      </w:pPr>
+      <w:r>
+        <w:rPr>
+          <w:noProof/>
+        </w:rPr>
+        <w:drawing>
+          <wp:inline distT="0" distB="0" distL="0" distR="0" wp14:anchorId="630FA122" wp14:editId="07161D09">
+            <wp:extent cx="5943600" cy="2334895"/>
+            <wp:effectExtent l="0" t="0" r="0" b="8255"/>
+            <wp:docPr id="7" name="Picture 7"/>
+            <wp:cNvGraphicFramePr>
+              <a:graphicFrameLocks xmlns:a="http://schemas.openxmlformats.org/drawingml/2006/main" noChangeAspect="1"/>
+            </wp:cNvGraphicFramePr>
+            <a:graphic xmlns:a="http://schemas.openxmlformats.org/drawingml/2006/main">
+              <a:graphicData uri="http://schemas.openxmlformats.org/drawingml/2006/picture">
+                <pic:pic xmlns:pic="http://schemas.openxmlformats.org/drawingml/2006/picture">
+                  <pic:nvPicPr>
+                    <pic:cNvPr id="1" name=""/>
+                    <pic:cNvPicPr/>
+                  </pic:nvPicPr>
+                  <pic:blipFill>
+                    <a:blip r:embed="rId11"/>
+                    <a:stretch>
+                      <a:fillRect/>
+                    </a:stretch>
+                  </pic:blipFill>
+                  <pic:spPr>
+                    <a:xfrm>
+                      <a:off x="0" y="0"/>
+                      <a:ext cx="5943600" cy="2334895"/>
+                    </a:xfrm>
+                    <a:prstGeom prst="rect">
+                      <a:avLst/>
+                    </a:prstGeom>
+                  </pic:spPr>
+                </pic:pic>
+              </a:graphicData>
+            </a:graphic>
+          </wp:inline>
+        </w:drawing>
+      </w:r>
+    </w:p>
+    <w:p>
+      <w:pPr>
+        <w:spacing w:after="0"/>
+        <w:rPr>
+          <w:color w:val="000000" w:themeColor="text1"/>
+        </w:rPr>
+      </w:pPr>
+      <w:r>
+        <w:rPr>
+          <w:color w:val="000000" w:themeColor="text1"/>
+        </w:rPr>
+        <w:tab/>
+      </w:r>
+      <w:r>
+        <w:rPr>
+          <w:color w:val="000000" w:themeColor="text1"/>
+        </w:rPr>
+        <w:tab/>
       </w:r>
     </w:p>
     <w:sectPr>
@@ -1900,6 +1923,95 @@
     </w:lvl>
   </w:abstractNum>
   <w:abstractNum w:abstractNumId="4" w15:restartNumberingAfterBreak="0">
+    <w:nsid w:val="3DA93C75"/>
+    <w:multiLevelType w:val="hybridMultilevel"/>
+    <w:tmpl w:val="8690BBA2"/>
+    <w:lvl w:ilvl="0" w:tplc="2CF4D8EC">
+      <w:start w:val="1"/>
+      <w:numFmt w:val="decimal"/>
+      <w:lvlText w:val="%1)"/>
+      <w:lvlJc w:val="left"/>
+      <w:pPr>
+        <w:ind w:left="2520" w:hanging="360"/>
+      </w:pPr>
+      <w:rPr>
+        <w:rFonts w:hint="default"/>
+      </w:rPr>
+    </w:lvl>
+    <w:lvl w:ilvl="1" w:tplc="04090019" w:tentative="1">
+      <w:start w:val="1"/>
+      <w:numFmt w:val="lowerLetter"/>
+      <w:lvlText w:val="%2."/>
+      <w:lvlJc w:val="left"/>
+      <w:pPr>
+        <w:ind w:left="3240" w:hanging="360"/>
+      </w:pPr>
+    </w:lvl>
+    <w:lvl w:ilvl="2" w:tplc="0409001B" w:tentative="1">
+      <w:start w:val="1"/>
+      <w:numFmt w:val="lowerRoman"/>
+      <w:lvlText w:val="%3."/>
+      <w:lvlJc w:val="right"/>
+      <w:pPr>
+        <w:ind w:left="3960" w:hanging="180"/>
+      </w:pPr>
+    </w:lvl>
+    <w:lvl w:ilvl="3" w:tplc="0409000F" w:tentative="1">
+      <w:start w:val="1"/>
+      <w:numFmt w:val="decimal"/>
+      <w:lvlText w:val="%4."/>
+      <w:lvlJc w:val="left"/>
+      <w:pPr>
+        <w:ind w:left="4680" w:hanging="360"/>
+      </w:pPr>
+    </w:lvl>
+    <w:lvl w:ilvl="4" w:tplc="04090019" w:tentative="1">
+      <w:start w:val="1"/>
+      <w:numFmt w:val="lowerLetter"/>
+      <w:lvlText w:val="%5."/>
+      <w:lvlJc w:val="left"/>
+      <w:pPr>
+        <w:ind w:left="5400" w:hanging="360"/>
+      </w:pPr>
+    </w:lvl>
+    <w:lvl w:ilvl="5" w:tplc="0409001B" w:tentative="1">
+      <w:start w:val="1"/>
+      <w:numFmt w:val="lowerRoman"/>
+      <w:lvlText w:val="%6."/>
+      <w:lvlJc w:val="right"/>
+      <w:pPr>
+        <w:ind w:left="6120" w:hanging="180"/>
+      </w:pPr>
+    </w:lvl>
+    <w:lvl w:ilvl="6" w:tplc="0409000F" w:tentative="1">
+      <w:start w:val="1"/>
+      <w:numFmt w:val="decimal"/>
+      <w:lvlText w:val="%7."/>
+      <w:lvlJc w:val="left"/>
+      <w:pPr>
+        <w:ind w:left="6840" w:hanging="360"/>
+      </w:pPr>
+    </w:lvl>
+    <w:lvl w:ilvl="7" w:tplc="04090019" w:tentative="1">
+      <w:start w:val="1"/>
+      <w:numFmt w:val="lowerLetter"/>
+      <w:lvlText w:val="%8."/>
+      <w:lvlJc w:val="left"/>
+      <w:pPr>
+        <w:ind w:left="7560" w:hanging="360"/>
+      </w:pPr>
+    </w:lvl>
+    <w:lvl w:ilvl="8" w:tplc="0409001B" w:tentative="1">
+      <w:start w:val="1"/>
+      <w:numFmt w:val="lowerRoman"/>
+      <w:lvlText w:val="%9."/>
+      <w:lvlJc w:val="right"/>
+      <w:pPr>
+        <w:ind w:left="8280" w:hanging="180"/>
+      </w:pPr>
+    </w:lvl>
+  </w:abstractNum>
+  <w:abstractNum w:abstractNumId="5" w15:restartNumberingAfterBreak="0">
     <w:nsid w:val="47D15298"/>
     <w:multiLevelType w:val="hybridMultilevel"/>
     <w:tmpl w:val="D146FC5C"/>
@@ -2012,7 +2124,120 @@
       </w:rPr>
     </w:lvl>
   </w:abstractNum>
-  <w:abstractNum w:abstractNumId="5" w15:restartNumberingAfterBreak="0">
+  <w:abstractNum w:abstractNumId="6" w15:restartNumberingAfterBreak="0">
+    <w:nsid w:val="47D20F81"/>
+    <w:multiLevelType w:val="hybridMultilevel"/>
+    <w:tmpl w:val="17E6268A"/>
+    <w:lvl w:ilvl="0" w:tplc="04090001">
+      <w:start w:val="1"/>
+      <w:numFmt w:val="bullet"/>
+      <w:lvlText w:val=""/>
+      <w:lvlJc w:val="left"/>
+      <w:pPr>
+        <w:ind w:left="720" w:hanging="360"/>
+      </w:pPr>
+      <w:rPr>
+        <w:rFonts w:ascii="Symbol" w:hAnsi="Symbol" w:hint="default"/>
+      </w:rPr>
+    </w:lvl>
+    <w:lvl w:ilvl="1" w:tplc="04090003">
+      <w:start w:val="1"/>
+      <w:numFmt w:val="bullet"/>
+      <w:lvlText w:val="o"/>
+      <w:lvlJc w:val="left"/>
+      <w:pPr>
+        <w:ind w:left="1440" w:hanging="360"/>
+      </w:pPr>
+      <w:rPr>
+        <w:rFonts w:ascii="Courier New" w:hAnsi="Courier New" w:cs="Courier New" w:hint="default"/>
+      </w:rPr>
+    </w:lvl>
+    <w:lvl w:ilvl="2" w:tplc="04090005">
+      <w:start w:val="1"/>
+      <w:numFmt w:val="bullet"/>
+      <w:lvlText w:val=""/>
+      <w:lvlJc w:val="left"/>
+      <w:pPr>
+        <w:ind w:left="2160" w:hanging="360"/>
+      </w:pPr>
+      <w:rPr>
+        <w:rFonts w:ascii="Wingdings" w:hAnsi="Wingdings" w:hint="default"/>
+      </w:rPr>
+    </w:lvl>
+    <w:lvl w:ilvl="3" w:tplc="04090001" w:tentative="1">
+      <w:start w:val="1"/>
+      <w:numFmt w:val="bullet"/>
+      <w:lvlText w:val=""/>
+      <w:lvlJc w:val="left"/>
+      <w:pPr>
+        <w:ind w:left="2880" w:hanging="360"/>
+      </w:pPr>
+      <w:rPr>
+        <w:rFonts w:ascii="Symbol" w:hAnsi="Symbol" w:hint="default"/>
+      </w:rPr>
+    </w:lvl>
+    <w:lvl w:ilvl="4" w:tplc="04090003" w:tentative="1">
+      <w:start w:val="1"/>
+      <w:numFmt w:val="bullet"/>
+      <w:lvlText w:val="o"/>
+      <w:lvlJc w:val="left"/>
+      <w:pPr>
+        <w:ind w:left="3600" w:hanging="360"/>
+      </w:pPr>
+      <w:rPr>
+        <w:rFonts w:ascii="Courier New" w:hAnsi="Courier New" w:cs="Courier New" w:hint="default"/>
+      </w:rPr>
+    </w:lvl>
+    <w:lvl w:ilvl="5" w:tplc="04090005" w:tentative="1">
+      <w:start w:val="1"/>
+      <w:numFmt w:val="bullet"/>
+      <w:lvlText w:val=""/>
+      <w:lvlJc w:val="left"/>
+      <w:pPr>
+        <w:ind w:left="4320" w:hanging="360"/>
+      </w:pPr>
+      <w:rPr>
+        <w:rFonts w:ascii="Wingdings" w:hAnsi="Wingdings" w:hint="default"/>
+      </w:rPr>
+    </w:lvl>
+    <w:lvl w:ilvl="6" w:tplc="04090001" w:tentative="1">
+      <w:start w:val="1"/>
+      <w:numFmt w:val="bullet"/>
+      <w:lvlText w:val=""/>
+      <w:lvlJc w:val="left"/>
+      <w:pPr>
+        <w:ind w:left="5040" w:hanging="360"/>
+      </w:pPr>
+      <w:rPr>
+        <w:rFonts w:ascii="Symbol" w:hAnsi="Symbol" w:hint="default"/>
+      </w:rPr>
+    </w:lvl>
+    <w:lvl w:ilvl="7" w:tplc="04090003" w:tentative="1">
+      <w:start w:val="1"/>
+      <w:numFmt w:val="bullet"/>
+      <w:lvlText w:val="o"/>
+      <w:lvlJc w:val="left"/>
+      <w:pPr>
+        <w:ind w:left="5760" w:hanging="360"/>
+      </w:pPr>
+      <w:rPr>
+        <w:rFonts w:ascii="Courier New" w:hAnsi="Courier New" w:cs="Courier New" w:hint="default"/>
+      </w:rPr>
+    </w:lvl>
+    <w:lvl w:ilvl="8" w:tplc="04090005" w:tentative="1">
+      <w:start w:val="1"/>
+      <w:numFmt w:val="bullet"/>
+      <w:lvlText w:val=""/>
+      <w:lvlJc w:val="left"/>
+      <w:pPr>
+        <w:ind w:left="6480" w:hanging="360"/>
+      </w:pPr>
+      <w:rPr>
+        <w:rFonts w:ascii="Wingdings" w:hAnsi="Wingdings" w:hint="default"/>
+      </w:rPr>
+    </w:lvl>
+  </w:abstractNum>
+  <w:abstractNum w:abstractNumId="7" w15:restartNumberingAfterBreak="0">
     <w:nsid w:val="4D7C63FF"/>
     <w:multiLevelType w:val="hybridMultilevel"/>
     <w:tmpl w:val="987A1864"/>
@@ -2101,7 +2326,120 @@
       </w:pPr>
     </w:lvl>
   </w:abstractNum>
-  <w:abstractNum w:abstractNumId="6" w15:restartNumberingAfterBreak="0">
+  <w:abstractNum w:abstractNumId="8" w15:restartNumberingAfterBreak="0">
+    <w:nsid w:val="625A6882"/>
+    <w:multiLevelType w:val="hybridMultilevel"/>
+    <w:tmpl w:val="443897E8"/>
+    <w:lvl w:ilvl="0" w:tplc="04090001">
+      <w:start w:val="1"/>
+      <w:numFmt w:val="bullet"/>
+      <w:lvlText w:val=""/>
+      <w:lvlJc w:val="left"/>
+      <w:pPr>
+        <w:ind w:left="720" w:hanging="360"/>
+      </w:pPr>
+      <w:rPr>
+        <w:rFonts w:ascii="Symbol" w:hAnsi="Symbol" w:hint="default"/>
+      </w:rPr>
+    </w:lvl>
+    <w:lvl w:ilvl="1" w:tplc="04090003">
+      <w:start w:val="1"/>
+      <w:numFmt w:val="bullet"/>
+      <w:lvlText w:val="o"/>
+      <w:lvlJc w:val="left"/>
+      <w:pPr>
+        <w:ind w:left="1440" w:hanging="360"/>
+      </w:pPr>
+      <w:rPr>
+        <w:rFonts w:ascii="Courier New" w:hAnsi="Courier New" w:cs="Courier New" w:hint="default"/>
+      </w:rPr>
+    </w:lvl>
+    <w:lvl w:ilvl="2" w:tplc="04090005" w:tentative="1">
+      <w:start w:val="1"/>
+      <w:numFmt w:val="bullet"/>
+      <w:lvlText w:val=""/>
+      <w:lvlJc w:val="left"/>
+      <w:pPr>
+        <w:ind w:left="2160" w:hanging="360"/>
+      </w:pPr>
+      <w:rPr>
+        <w:rFonts w:ascii="Wingdings" w:hAnsi="Wingdings" w:hint="default"/>
+      </w:rPr>
+    </w:lvl>
+    <w:lvl w:ilvl="3" w:tplc="04090001" w:tentative="1">
+      <w:start w:val="1"/>
+      <w:numFmt w:val="bullet"/>
+      <w:lvlText w:val=""/>
+      <w:lvlJc w:val="left"/>
+      <w:pPr>
+        <w:ind w:left="2880" w:hanging="360"/>
+      </w:pPr>
+      <w:rPr>
+        <w:rFonts w:ascii="Symbol" w:hAnsi="Symbol" w:hint="default"/>
+      </w:rPr>
+    </w:lvl>
+    <w:lvl w:ilvl="4" w:tplc="04090003" w:tentative="1">
+      <w:start w:val="1"/>
+      <w:numFmt w:val="bullet"/>
+      <w:lvlText w:val="o"/>
+      <w:lvlJc w:val="left"/>
+      <w:pPr>
+        <w:ind w:left="3600" w:hanging="360"/>
+      </w:pPr>
+      <w:rPr>
+        <w:rFonts w:ascii="Courier New" w:hAnsi="Courier New" w:cs="Courier New" w:hint="default"/>
+      </w:rPr>
+    </w:lvl>
+    <w:lvl w:ilvl="5" w:tplc="04090005" w:tentative="1">
+      <w:start w:val="1"/>
+      <w:numFmt w:val="bullet"/>
+      <w:lvlText w:val=""/>
+      <w:lvlJc w:val="left"/>
+      <w:pPr>
+        <w:ind w:left="4320" w:hanging="360"/>
+      </w:pPr>
+      <w:rPr>
+        <w:rFonts w:ascii="Wingdings" w:hAnsi="Wingdings" w:hint="default"/>
+      </w:rPr>
+    </w:lvl>
+    <w:lvl w:ilvl="6" w:tplc="04090001" w:tentative="1">
+      <w:start w:val="1"/>
+      <w:numFmt w:val="bullet"/>
+      <w:lvlText w:val=""/>
+      <w:lvlJc w:val="left"/>
+      <w:pPr>
+        <w:ind w:left="5040" w:hanging="360"/>
+      </w:pPr>
+      <w:rPr>
+        <w:rFonts w:ascii="Symbol" w:hAnsi="Symbol" w:hint="default"/>
+      </w:rPr>
+    </w:lvl>
+    <w:lvl w:ilvl="7" w:tplc="04090003" w:tentative="1">
+      <w:start w:val="1"/>
+      <w:numFmt w:val="bullet"/>
+      <w:lvlText w:val="o"/>
+      <w:lvlJc w:val="left"/>
+      <w:pPr>
+        <w:ind w:left="5760" w:hanging="360"/>
+      </w:pPr>
+      <w:rPr>
+        <w:rFonts w:ascii="Courier New" w:hAnsi="Courier New" w:cs="Courier New" w:hint="default"/>
+      </w:rPr>
+    </w:lvl>
+    <w:lvl w:ilvl="8" w:tplc="04090005" w:tentative="1">
+      <w:start w:val="1"/>
+      <w:numFmt w:val="bullet"/>
+      <w:lvlText w:val=""/>
+      <w:lvlJc w:val="left"/>
+      <w:pPr>
+        <w:ind w:left="6480" w:hanging="360"/>
+      </w:pPr>
+      <w:rPr>
+        <w:rFonts w:ascii="Wingdings" w:hAnsi="Wingdings" w:hint="default"/>
+      </w:rPr>
+    </w:lvl>
+  </w:abstractNum>
+  <w:abstractNum w:abstractNumId="9" w15:restartNumberingAfterBreak="0">
     <w:nsid w:val="78B5140B"/>
     <w:multiLevelType w:val="hybridMultilevel"/>
     <w:tmpl w:val="3EC8CE14"/>
@@ -2214,7 +2552,7 @@
       </w:rPr>
     </w:lvl>
   </w:abstractNum>
-  <w:abstractNum w:abstractNumId="7" w15:restartNumberingAfterBreak="0">
+  <w:abstractNum w:abstractNumId="10" w15:restartNumberingAfterBreak="0">
     <w:nsid w:val="7A98650B"/>
     <w:multiLevelType w:val="hybridMultilevel"/>
     <w:tmpl w:val="2D3A61F6"/>
@@ -2328,7 +2666,7 @@
     </w:lvl>
   </w:abstractNum>
   <w:num w:numId="1">
-    <w:abstractNumId w:val="7"/>
+    <w:abstractNumId w:val="10"/>
   </w:num>
   <w:num w:numId="2">
     <w:abstractNumId w:val="2"/>
@@ -2337,18 +2675,27 @@
     <w:abstractNumId w:val="3"/>
   </w:num>
   <w:num w:numId="4">
-    <w:abstractNumId w:val="6"/>
+    <w:abstractNumId w:val="9"/>
   </w:num>
   <w:num w:numId="5">
     <w:abstractNumId w:val="1"/>
   </w:num>
   <w:num w:numId="6">
-    <w:abstractNumId w:val="5"/>
+    <w:abstractNumId w:val="7"/>
   </w:num>
   <w:num w:numId="7">
     <w:abstractNumId w:val="0"/>
   </w:num>
   <w:num w:numId="8">
+    <w:abstractNumId w:val="5"/>
+  </w:num>
+  <w:num w:numId="9">
+    <w:abstractNumId w:val="8"/>
+  </w:num>
+  <w:num w:numId="10">
+    <w:abstractNumId w:val="6"/>
+  </w:num>
+  <w:num w:numId="11">
     <w:abstractNumId w:val="4"/>
   </w:num>
 </w:numbering>

</xml_diff>

<commit_message>
kafka producers has been created.
</commit_message>
<xml_diff>
--- a/docs/Terminology.docx
+++ b/docs/Terminology.docx
@@ -28,7 +28,15 @@
         <w:spacing w:after="0"/>
       </w:pPr>
       <w:r>
-        <w:t>Create new Dstream computed by applying window parameters to the old stream.</w:t>
+        <w:t xml:space="preserve">Create new </w:t>
+      </w:r>
+      <w:proofErr w:type="spellStart"/>
+      <w:r>
+        <w:t>Dstream</w:t>
+      </w:r>
+      <w:proofErr w:type="spellEnd"/>
+      <w:r>
+        <w:t xml:space="preserve"> computed by applying window parameters to the old stream.</w:t>
       </w:r>
     </w:p>
     <w:p>
@@ -54,7 +62,23 @@
         <w:spacing w:after="0"/>
       </w:pPr>
       <w:r>
-        <w:t>These operations describe two parameters – windowLength and slideInterval.</w:t>
+        <w:t xml:space="preserve">These operations describe two parameters – </w:t>
+      </w:r>
+      <w:proofErr w:type="spellStart"/>
+      <w:r>
+        <w:t>windowLength</w:t>
+      </w:r>
+      <w:proofErr w:type="spellEnd"/>
+      <w:r>
+        <w:t xml:space="preserve"> and </w:t>
+      </w:r>
+      <w:proofErr w:type="spellStart"/>
+      <w:r>
+        <w:t>slideInterval</w:t>
+      </w:r>
+      <w:proofErr w:type="spellEnd"/>
+      <w:r>
+        <w:t>.</w:t>
       </w:r>
     </w:p>
     <w:p>
@@ -79,8 +103,39 @@
         </w:numPr>
         <w:spacing w:after="0"/>
       </w:pPr>
-      <w:r>
-        <w:t>val windowedWordCounts = pairs.reduceByKeyAndWindow((a:Int,b:Int) =&gt; (a + b), Seconds(30), Seconds(10))</w:t>
+      <w:proofErr w:type="spellStart"/>
+      <w:r>
+        <w:t>val</w:t>
+      </w:r>
+      <w:proofErr w:type="spellEnd"/>
+      <w:r>
+        <w:t xml:space="preserve"> </w:t>
+      </w:r>
+      <w:proofErr w:type="spellStart"/>
+      <w:r>
+        <w:t>windowedWordCounts</w:t>
+      </w:r>
+      <w:proofErr w:type="spellEnd"/>
+      <w:r>
+        <w:t xml:space="preserve"> = </w:t>
+      </w:r>
+      <w:proofErr w:type="spellStart"/>
+      <w:proofErr w:type="gramStart"/>
+      <w:r>
+        <w:t>pairs.reduceByKeyAndWindow</w:t>
+      </w:r>
+      <w:proofErr w:type="spellEnd"/>
+      <w:proofErr w:type="gramEnd"/>
+      <w:r>
+        <w:t>((</w:t>
+      </w:r>
+      <w:proofErr w:type="spellStart"/>
+      <w:r>
+        <w:t>a:Int,b:Int</w:t>
+      </w:r>
+      <w:proofErr w:type="spellEnd"/>
+      <w:r>
+        <w:t>) =&gt; (a + b), Seconds(30), Seconds(10))</w:t>
       </w:r>
     </w:p>
     <w:p>
@@ -101,14 +156,7 @@
           <w:b/>
           <w:bCs/>
         </w:rPr>
-        <w:t>TRANSFORM (</w:t>
-      </w:r>
-      <w:r>
-        <w:rPr>
-          <w:b/>
-          <w:bCs/>
-        </w:rPr>
-        <w:t>func)</w:t>
+        <w:t>TRANSFORM (func)</w:t>
       </w:r>
     </w:p>
     <w:p>
@@ -121,8 +169,21 @@
         <w:spacing w:after="0"/>
       </w:pPr>
       <w:r>
-        <w:t>Allows to drop down to RDD and operate against the rdd api</w:t>
-      </w:r>
+        <w:t xml:space="preserve">Allows to drop down to RDD and operate against the </w:t>
+      </w:r>
+      <w:proofErr w:type="spellStart"/>
+      <w:r>
+        <w:t>rdd</w:t>
+      </w:r>
+      <w:proofErr w:type="spellEnd"/>
+      <w:r>
+        <w:t xml:space="preserve"> </w:t>
+      </w:r>
+      <w:proofErr w:type="spellStart"/>
+      <w:r>
+        <w:t>api</w:t>
+      </w:r>
+      <w:proofErr w:type="spellEnd"/>
     </w:p>
     <w:p>
       <w:pPr>
@@ -134,7 +195,15 @@
         <w:spacing w:after="0"/>
       </w:pPr>
       <w:r>
-        <w:t>Higher order fuction like map</w:t>
+        <w:t xml:space="preserve">Higher order </w:t>
+      </w:r>
+      <w:proofErr w:type="spellStart"/>
+      <w:r>
+        <w:t>fuction</w:t>
+      </w:r>
+      <w:proofErr w:type="spellEnd"/>
+      <w:r>
+        <w:t xml:space="preserve"> like map</w:t>
       </w:r>
     </w:p>
     <w:p>
@@ -221,8 +290,13 @@
         </w:numPr>
         <w:spacing w:after="0"/>
       </w:pPr>
-      <w:r>
-        <w:t>Similar to transform</w:t>
+      <w:proofErr w:type="gramStart"/>
+      <w:r>
+        <w:t>Similar to</w:t>
+      </w:r>
+      <w:proofErr w:type="gramEnd"/>
+      <w:r>
+        <w:t xml:space="preserve"> transform</w:t>
       </w:r>
     </w:p>
     <w:p>
@@ -235,13 +309,7 @@
         <w:spacing w:after="0"/>
       </w:pPr>
       <w:r>
-        <w:t>Function returns a un</w:t>
-      </w:r>
-      <w:r>
-        <w:t>it</w:t>
-      </w:r>
-      <w:r>
-        <w:t>(void)</w:t>
+        <w:t>Function returns a unit(void)</w:t>
       </w:r>
     </w:p>
     <w:p>
@@ -262,10 +330,7 @@
       </w:r>
       <w:r>
         <w:tab/>
-        <w:t xml:space="preserve">saving data to </w:t>
-      </w:r>
-      <w:r>
-        <w:t>Cassandra</w:t>
+        <w:t>saving data to Cassandra</w:t>
       </w:r>
     </w:p>
     <w:p>
@@ -358,19 +423,7 @@
         <w:spacing w:after="0"/>
       </w:pPr>
       <w:r>
-        <w:t xml:space="preserve">Object that consumes a task and is </w:t>
-      </w:r>
-      <w:r>
-        <w:t>responsible</w:t>
-      </w:r>
-      <w:r>
-        <w:t xml:space="preserve"> for </w:t>
-      </w:r>
-      <w:r>
-        <w:t>receiving</w:t>
-      </w:r>
-      <w:r>
-        <w:t xml:space="preserve"> data from and storing it in spark memory for processing</w:t>
+        <w:t>Object that consumes a task and is responsible for receiving data from and storing it in spark memory for processing</w:t>
       </w:r>
     </w:p>
     <w:p>
@@ -383,13 +436,15 @@
         <w:spacing w:after="0"/>
       </w:pPr>
       <w:r>
-        <w:t xml:space="preserve">Occupies a task for itself </w:t>
-      </w:r>
-      <w:r>
-        <w:t>essentially</w:t>
-      </w:r>
-      <w:r>
-        <w:t xml:space="preserve"> eating up cpu core</w:t>
+        <w:t xml:space="preserve">Occupies a task for itself essentially eating up </w:t>
+      </w:r>
+      <w:proofErr w:type="spellStart"/>
+      <w:r>
+        <w:t>cpu</w:t>
+      </w:r>
+      <w:proofErr w:type="spellEnd"/>
+      <w:r>
+        <w:t xml:space="preserve"> core</w:t>
       </w:r>
     </w:p>
     <w:p>
@@ -402,25 +457,7 @@
         <w:spacing w:after="0"/>
       </w:pPr>
       <w:r>
-        <w:t>If the dat</w:t>
-      </w:r>
-      <w:r>
-        <w:t>a</w:t>
-      </w:r>
-      <w:r>
-        <w:t xml:space="preserve"> is </w:t>
-      </w:r>
-      <w:r>
-        <w:t>more,</w:t>
-      </w:r>
-      <w:r>
-        <w:t xml:space="preserve"> we would want to free that memory for </w:t>
-      </w:r>
-      <w:r>
-        <w:t>another</w:t>
-      </w:r>
-      <w:r>
-        <w:t xml:space="preserve"> task</w:t>
+        <w:t>If the data is more, we would want to free that memory for another task</w:t>
       </w:r>
     </w:p>
     <w:p>
@@ -441,10 +478,7 @@
       </w:r>
       <w:r>
         <w:tab/>
-        <w:t xml:space="preserve">1 for </w:t>
-      </w:r>
-      <w:r>
-        <w:t>receiver</w:t>
+        <w:t>1 for receiver</w:t>
       </w:r>
     </w:p>
     <w:p>
@@ -528,15 +562,7 @@
       </w:pPr>
       <w:r>
         <w:tab/>
-      </w:r>
-      <w:r>
-        <w:t>N</w:t>
-      </w:r>
-      <w:r>
-        <w:t>ote:</w:t>
-      </w:r>
-      <w:r>
-        <w:t xml:space="preserve"> </w:t>
+        <w:t xml:space="preserve">Note: </w:t>
       </w:r>
     </w:p>
     <w:p>
@@ -549,13 +575,7 @@
         <w:spacing w:after="0"/>
       </w:pPr>
       <w:r>
-        <w:t xml:space="preserve">We can increase the parallelism by increasing the </w:t>
-      </w:r>
-      <w:r>
-        <w:t>receiver</w:t>
-      </w:r>
-      <w:r>
-        <w:t xml:space="preserve"> inputs</w:t>
+        <w:t>We can increase the parallelism by increasing the receiver inputs</w:t>
       </w:r>
     </w:p>
     <w:p>
@@ -781,7 +801,14 @@
       </w:r>
       <w:r>
         <w:tab/>
-        <w:t>Dstream operations</w:t>
+      </w:r>
+      <w:proofErr w:type="spellStart"/>
+      <w:r>
+        <w:t>Dstream</w:t>
+      </w:r>
+      <w:proofErr w:type="spellEnd"/>
+      <w:r>
+        <w:t xml:space="preserve"> operations</w:t>
       </w:r>
     </w:p>
     <w:p>
@@ -811,68 +838,45 @@
       </w:r>
       <w:r>
         <w:tab/>
-      </w:r>
-      <w:r>
-        <w:t>Note: Driver</w:t>
-      </w:r>
-      <w:r>
-        <w:t xml:space="preserve"> failures causes </w:t>
-      </w:r>
-      <w:r>
-        <w:t>losing</w:t>
-      </w:r>
-      <w:r>
-        <w:t xml:space="preserve"> executors</w:t>
-      </w:r>
-    </w:p>
-    <w:p>
-      <w:pPr>
-        <w:spacing w:after="0"/>
-      </w:pPr>
-      <w:r>
-        <w:tab/>
-      </w:r>
-      <w:r>
-        <w:tab/>
-      </w:r>
-    </w:p>
-    <w:p>
-      <w:pPr>
-        <w:spacing w:after="0"/>
-      </w:pPr>
-      <w:r>
-        <w:tab/>
-      </w:r>
-      <w:r>
-        <w:tab/>
-        <w:t xml:space="preserve">2) DATA </w:t>
-      </w:r>
-      <w:r>
-        <w:t>CHECKPOINTING (</w:t>
-      </w:r>
-      <w:r>
-        <w:t>Stateful Transformation)</w:t>
-      </w:r>
-    </w:p>
-    <w:p>
-      <w:pPr>
-        <w:spacing w:after="0"/>
-      </w:pPr>
-      <w:r>
-        <w:tab/>
-      </w:r>
-      <w:r>
-        <w:tab/>
-      </w:r>
-      <w:r>
-        <w:tab/>
-        <w:t>Stateful transformations using dat</w:t>
-      </w:r>
-      <w:r>
-        <w:t>a</w:t>
-      </w:r>
-      <w:r>
-        <w:t xml:space="preserve"> across batches</w:t>
+        <w:t>Note: Driver failures causes losing executors</w:t>
+      </w:r>
+    </w:p>
+    <w:p>
+      <w:pPr>
+        <w:spacing w:after="0"/>
+      </w:pPr>
+      <w:r>
+        <w:tab/>
+      </w:r>
+      <w:r>
+        <w:tab/>
+      </w:r>
+    </w:p>
+    <w:p>
+      <w:pPr>
+        <w:spacing w:after="0"/>
+      </w:pPr>
+      <w:r>
+        <w:tab/>
+      </w:r>
+      <w:r>
+        <w:tab/>
+        <w:t>2) DATA CHECKPOINTING (Stateful Transformation)</w:t>
+      </w:r>
+    </w:p>
+    <w:p>
+      <w:pPr>
+        <w:spacing w:after="0"/>
+      </w:pPr>
+      <w:r>
+        <w:tab/>
+      </w:r>
+      <w:r>
+        <w:tab/>
+      </w:r>
+      <w:r>
+        <w:tab/>
+        <w:t>Stateful transformations using data across batches</w:t>
       </w:r>
     </w:p>
     <w:p>
@@ -975,7 +979,21 @@
         <w:spacing w:after="0"/>
       </w:pPr>
       <w:r>
-        <w:t>Spark SQL 2.0 uses the Serde framework for IO to make it effecient time- and space-wise</w:t>
+        <w:t xml:space="preserve">Spark SQL 2.0 uses the </w:t>
+      </w:r>
+      <w:proofErr w:type="spellStart"/>
+      <w:r>
+        <w:t>Serde</w:t>
+      </w:r>
+      <w:proofErr w:type="spellEnd"/>
+      <w:r>
+        <w:t xml:space="preserve"> framework for IO to make it </w:t>
+      </w:r>
+      <w:r>
+        <w:t>efficient</w:t>
+      </w:r>
+      <w:r>
+        <w:t xml:space="preserve"> time- and space-wise</w:t>
       </w:r>
     </w:p>
     <w:p>
@@ -984,13 +1002,15 @@
         <w:ind w:left="1410"/>
       </w:pPr>
       <w:r>
-        <w:t xml:space="preserve">Encoders are integral (and internal) part of any Dataset[T] (of records of type T) with a </w:t>
-      </w:r>
-      <w:r>
-        <w:t xml:space="preserve">     </w:t>
-      </w:r>
-      <w:r>
-        <w:t>Encoder[T] that is used to serialize and deserialize the records of this dataset.</w:t>
+        <w:t xml:space="preserve">Encoders are integral (and internal) part of any Dataset[T] (of records of type T) with </w:t>
+      </w:r>
+      <w:proofErr w:type="gramStart"/>
+      <w:r>
+        <w:t>a</w:t>
+      </w:r>
+      <w:proofErr w:type="gramEnd"/>
+      <w:r>
+        <w:t xml:space="preserve">      Encoder[T] that is used to serialize and deserialize the records of this dataset.</w:t>
       </w:r>
     </w:p>
     <w:p>
@@ -1016,7 +1036,15 @@
         <w:spacing w:after="0"/>
       </w:pPr>
       <w:r>
-        <w:t>Encoders know the schema of the records. This is how they offer significantly faster serialization and deserialization (comparing to the default Java or Kryo serializers).</w:t>
+        <w:t xml:space="preserve">Encoders know the schema of the records. This is how they offer significantly faster serialization and deserialization (comparing to the default Java or </w:t>
+      </w:r>
+      <w:proofErr w:type="spellStart"/>
+      <w:r>
+        <w:t>Kryo</w:t>
+      </w:r>
+      <w:proofErr w:type="spellEnd"/>
+      <w:r>
+        <w:t xml:space="preserve"> serializers).</w:t>
       </w:r>
     </w:p>
     <w:p>
@@ -1047,10 +1075,13 @@
       </w:r>
       <w:r>
         <w:tab/>
-      </w:r>
-      <w:r>
-        <w:t>def schema: StructType</w:t>
-      </w:r>
+        <w:t xml:space="preserve">def schema: </w:t>
+      </w:r>
+      <w:proofErr w:type="spellStart"/>
+      <w:r>
+        <w:t>StructType</w:t>
+      </w:r>
+      <w:proofErr w:type="spellEnd"/>
     </w:p>
     <w:p>
       <w:pPr>
@@ -1062,22 +1093,34 @@
       </w:r>
       <w:r>
         <w:tab/>
-      </w:r>
-      <w:r>
-        <w:t>def clsTag: ClassTag[T]</w:t>
-      </w:r>
-    </w:p>
-    <w:p>
-      <w:pPr>
-        <w:spacing w:after="0"/>
-      </w:pPr>
-      <w:r>
-        <w:tab/>
-      </w:r>
-      <w:r>
-        <w:tab/>
-      </w:r>
-      <w:r>
+        <w:t xml:space="preserve">def </w:t>
+      </w:r>
+      <w:proofErr w:type="spellStart"/>
+      <w:r>
+        <w:t>clsTag</w:t>
+      </w:r>
+      <w:proofErr w:type="spellEnd"/>
+      <w:r>
+        <w:t xml:space="preserve">: </w:t>
+      </w:r>
+      <w:proofErr w:type="spellStart"/>
+      <w:r>
+        <w:t>ClassTag</w:t>
+      </w:r>
+      <w:proofErr w:type="spellEnd"/>
+      <w:r>
+        <w:t>[T]</w:t>
+      </w:r>
+    </w:p>
+    <w:p>
+      <w:pPr>
+        <w:spacing w:after="0"/>
+      </w:pPr>
+      <w:r>
+        <w:tab/>
+      </w:r>
+      <w:r>
+        <w:tab/>
         <w:t>}</w:t>
       </w:r>
     </w:p>
@@ -1100,31 +1143,28 @@
         <w:rPr>
           <w:color w:val="44546A" w:themeColor="text2"/>
         </w:rPr>
-        <w:t>case class Person(id: Long, name: String)</w:t>
-      </w:r>
-    </w:p>
-    <w:p>
-      <w:pPr>
-        <w:spacing w:after="0"/>
+        <w:t>case class Person</w:t>
+      </w:r>
+      <w:r>
         <w:rPr>
           <w:color w:val="44546A" w:themeColor="text2"/>
         </w:rPr>
-      </w:pPr>
-    </w:p>
-    <w:p>
-      <w:pPr>
-        <w:spacing w:after="0"/>
+        <w:t xml:space="preserve"> </w:t>
+      </w:r>
+      <w:r>
         <w:rPr>
           <w:color w:val="44546A" w:themeColor="text2"/>
         </w:rPr>
-      </w:pPr>
-      <w:r>
+        <w:t>(id: Long, name: String)</w:t>
+      </w:r>
+    </w:p>
+    <w:p>
+      <w:pPr>
+        <w:spacing w:after="0"/>
         <w:rPr>
           <w:color w:val="44546A" w:themeColor="text2"/>
         </w:rPr>
-        <w:tab/>
-        <w:t>import org.apache.spark.sql.Encoders</w:t>
-      </w:r>
+      </w:pPr>
     </w:p>
     <w:p>
       <w:pPr>
@@ -1133,21 +1173,23 @@
           <w:color w:val="44546A" w:themeColor="text2"/>
         </w:rPr>
       </w:pPr>
-    </w:p>
-    <w:p>
-      <w:pPr>
-        <w:spacing w:after="0"/>
+      <w:r>
         <w:rPr>
           <w:color w:val="44546A" w:themeColor="text2"/>
         </w:rPr>
-      </w:pPr>
+        <w:tab/>
+        <w:t xml:space="preserve">import </w:t>
+      </w:r>
+      <w:proofErr w:type="spellStart"/>
+      <w:proofErr w:type="gramStart"/>
       <w:r>
         <w:rPr>
           <w:color w:val="44546A" w:themeColor="text2"/>
         </w:rPr>
-        <w:tab/>
-        <w:t>scala&gt; val personEncoder = Encoders.product[Person]</w:t>
-      </w:r>
+        <w:t>org.apache.spark.sql.Encoders</w:t>
+      </w:r>
+      <w:proofErr w:type="spellEnd"/>
+      <w:proofErr w:type="gramEnd"/>
     </w:p>
     <w:p>
       <w:pPr>
@@ -1156,19 +1198,245 @@
           <w:color w:val="44546A" w:themeColor="text2"/>
         </w:rPr>
       </w:pPr>
-      <w:r>
+    </w:p>
+    <w:p>
+      <w:pPr>
+        <w:spacing w:after="0"/>
         <w:rPr>
           <w:color w:val="44546A" w:themeColor="text2"/>
         </w:rPr>
-        <w:tab/>
-        <w:t>personEncoder: org.apache.spark.sql.Encoder[Person] = class[id[0]: bigint, name[0]: string]</w:t>
-      </w:r>
-    </w:p>
-    <w:p>
-      <w:pPr>
-        <w:spacing w:after="0"/>
+      </w:pPr>
+      <w:r>
         <w:rPr>
           <w:color w:val="44546A" w:themeColor="text2"/>
+        </w:rPr>
+        <w:tab/>
+      </w:r>
+      <w:proofErr w:type="spellStart"/>
+      <w:r>
+        <w:rPr>
+          <w:color w:val="44546A" w:themeColor="text2"/>
+        </w:rPr>
+        <w:t>scala</w:t>
+      </w:r>
+      <w:proofErr w:type="spellEnd"/>
+      <w:r>
+        <w:rPr>
+          <w:color w:val="44546A" w:themeColor="text2"/>
+        </w:rPr>
+        <w:t xml:space="preserve">&gt; </w:t>
+      </w:r>
+      <w:proofErr w:type="spellStart"/>
+      <w:r>
+        <w:rPr>
+          <w:color w:val="44546A" w:themeColor="text2"/>
+        </w:rPr>
+        <w:t>val</w:t>
+      </w:r>
+      <w:proofErr w:type="spellEnd"/>
+      <w:r>
+        <w:rPr>
+          <w:color w:val="44546A" w:themeColor="text2"/>
+        </w:rPr>
+        <w:t xml:space="preserve"> </w:t>
+      </w:r>
+      <w:proofErr w:type="spellStart"/>
+      <w:r>
+        <w:rPr>
+          <w:color w:val="44546A" w:themeColor="text2"/>
+        </w:rPr>
+        <w:t>personEncoder</w:t>
+      </w:r>
+      <w:proofErr w:type="spellEnd"/>
+      <w:r>
+        <w:rPr>
+          <w:color w:val="44546A" w:themeColor="text2"/>
+        </w:rPr>
+        <w:t xml:space="preserve"> = </w:t>
+      </w:r>
+      <w:proofErr w:type="spellStart"/>
+      <w:r>
+        <w:rPr>
+          <w:color w:val="44546A" w:themeColor="text2"/>
+        </w:rPr>
+        <w:t>Encoders.product</w:t>
+      </w:r>
+      <w:proofErr w:type="spellEnd"/>
+      <w:r>
+        <w:rPr>
+          <w:color w:val="44546A" w:themeColor="text2"/>
+        </w:rPr>
+        <w:t>[Person]</w:t>
+      </w:r>
+    </w:p>
+    <w:p>
+      <w:pPr>
+        <w:spacing w:after="0"/>
+        <w:rPr>
+          <w:color w:val="44546A" w:themeColor="text2"/>
+        </w:rPr>
+      </w:pPr>
+      <w:r>
+        <w:rPr>
+          <w:color w:val="44546A" w:themeColor="text2"/>
+        </w:rPr>
+        <w:tab/>
+      </w:r>
+      <w:proofErr w:type="spellStart"/>
+      <w:r>
+        <w:rPr>
+          <w:color w:val="44546A" w:themeColor="text2"/>
+        </w:rPr>
+        <w:t>personEncoder</w:t>
+      </w:r>
+      <w:proofErr w:type="spellEnd"/>
+      <w:r>
+        <w:rPr>
+          <w:color w:val="44546A" w:themeColor="text2"/>
+        </w:rPr>
+        <w:t xml:space="preserve">: </w:t>
+      </w:r>
+      <w:proofErr w:type="spellStart"/>
+      <w:proofErr w:type="gramStart"/>
+      <w:r>
+        <w:rPr>
+          <w:color w:val="44546A" w:themeColor="text2"/>
+        </w:rPr>
+        <w:t>org.apache.spark.sql.Encoder</w:t>
+      </w:r>
+      <w:proofErr w:type="spellEnd"/>
+      <w:proofErr w:type="gramEnd"/>
+      <w:r>
+        <w:rPr>
+          <w:color w:val="44546A" w:themeColor="text2"/>
+        </w:rPr>
+        <w:t xml:space="preserve">[Person] = class[id[0]: </w:t>
+      </w:r>
+      <w:proofErr w:type="spellStart"/>
+      <w:r>
+        <w:rPr>
+          <w:color w:val="44546A" w:themeColor="text2"/>
+        </w:rPr>
+        <w:t>bigint</w:t>
+      </w:r>
+      <w:proofErr w:type="spellEnd"/>
+      <w:r>
+        <w:rPr>
+          <w:color w:val="44546A" w:themeColor="text2"/>
+        </w:rPr>
+        <w:t>, name[0]: string]</w:t>
+      </w:r>
+    </w:p>
+    <w:p>
+      <w:pPr>
+        <w:spacing w:after="0"/>
+        <w:rPr>
+          <w:color w:val="44546A" w:themeColor="text2"/>
+        </w:rPr>
+      </w:pPr>
+    </w:p>
+    <w:p>
+      <w:pPr>
+        <w:spacing w:after="0"/>
+        <w:rPr>
+          <w:color w:val="44546A" w:themeColor="text2"/>
+        </w:rPr>
+      </w:pPr>
+      <w:r>
+        <w:rPr>
+          <w:rStyle w:val="Strong"/>
+        </w:rPr>
+        <w:t>Stateful operators</w:t>
+      </w:r>
+      <w:r>
+        <w:t xml:space="preserve"> (like </w:t>
+      </w:r>
+      <w:hyperlink r:id="rId11" w:anchor="mapWithState" w:history="1">
+        <w:proofErr w:type="spellStart"/>
+        <w:r>
+          <w:rPr>
+            <w:rStyle w:val="Hyperlink"/>
+          </w:rPr>
+          <w:t>mapWithState</w:t>
+        </w:r>
+        <w:proofErr w:type="spellEnd"/>
+      </w:hyperlink>
+      <w:r>
+        <w:t xml:space="preserve"> or </w:t>
+      </w:r>
+      <w:hyperlink r:id="rId12" w:anchor="updateStateByKey" w:history="1">
+        <w:proofErr w:type="spellStart"/>
+        <w:r>
+          <w:rPr>
+            <w:rStyle w:val="Hyperlink"/>
+          </w:rPr>
+          <w:t>updateStateByKey</w:t>
+        </w:r>
+        <w:proofErr w:type="spellEnd"/>
+      </w:hyperlink>
+      <w:r>
+        <w:t xml:space="preserve">) are part of the set of additional operators available on </w:t>
+      </w:r>
+      <w:hyperlink r:id="rId13" w:history="1">
+        <w:proofErr w:type="spellStart"/>
+        <w:r>
+          <w:rPr>
+            <w:rStyle w:val="Hyperlink"/>
+          </w:rPr>
+          <w:t>DStreams</w:t>
+        </w:r>
+        <w:proofErr w:type="spellEnd"/>
+      </w:hyperlink>
+      <w:r>
+        <w:t xml:space="preserve"> of key-value pairs, i.e. instances of </w:t>
+      </w:r>
+      <w:proofErr w:type="spellStart"/>
+      <w:r>
+        <w:rPr>
+          <w:rStyle w:val="HTMLCode"/>
+          <w:rFonts w:eastAsiaTheme="minorHAnsi"/>
+        </w:rPr>
+        <w:t>DStream</w:t>
+      </w:r>
+      <w:proofErr w:type="spellEnd"/>
+      <w:r>
+        <w:rPr>
+          <w:rStyle w:val="HTMLCode"/>
+          <w:rFonts w:eastAsiaTheme="minorHAnsi"/>
+        </w:rPr>
+        <w:t>[(K, V)]</w:t>
+      </w:r>
+      <w:r>
+        <w:t xml:space="preserve">. They allow you to build </w:t>
+      </w:r>
+      <w:r>
+        <w:rPr>
+          <w:rStyle w:val="Strong"/>
+        </w:rPr>
+        <w:t>stateful stream processing pipelines</w:t>
+      </w:r>
+      <w:r>
+        <w:t xml:space="preserve"> and are also called </w:t>
+      </w:r>
+      <w:hyperlink r:id="rId14" w:tgtFrame="_blank" w:history="1">
+        <w:r>
+          <w:rPr>
+            <w:rStyle w:val="Hyperlink"/>
+          </w:rPr>
+          <w:t>cumulative calculations</w:t>
+        </w:r>
+      </w:hyperlink>
+      <w:r>
+        <w:t>.</w:t>
+      </w:r>
+    </w:p>
+    <w:p>
+      <w:pPr>
+        <w:spacing w:after="0"/>
+        <w:rPr>
+          <w:b/>
+          <w:bCs/>
+          <w:color w:val="000000" w:themeColor="text1"/>
         </w:rPr>
       </w:pPr>
     </w:p>
@@ -1263,19 +1531,7 @@
         <w:rPr>
           <w:color w:val="000000" w:themeColor="text1"/>
         </w:rPr>
-        <w:t xml:space="preserve">Higher order function which takes </w:t>
-      </w:r>
-      <w:r>
-        <w:rPr>
-          <w:color w:val="000000" w:themeColor="text1"/>
-        </w:rPr>
-        <w:t>another</w:t>
-      </w:r>
-      <w:r>
-        <w:rPr>
-          <w:color w:val="000000" w:themeColor="text1"/>
-        </w:rPr>
-        <w:t xml:space="preserve"> function </w:t>
+        <w:t xml:space="preserve">Higher order function which takes another function </w:t>
       </w:r>
     </w:p>
     <w:p>
@@ -1294,19 +1550,7 @@
         <w:rPr>
           <w:color w:val="000000" w:themeColor="text1"/>
         </w:rPr>
-        <w:t xml:space="preserve">It </w:t>
-      </w:r>
-      <w:r>
-        <w:rPr>
-          <w:color w:val="000000" w:themeColor="text1"/>
-        </w:rPr>
-        <w:t>must</w:t>
-      </w:r>
-      <w:r>
-        <w:rPr>
-          <w:color w:val="000000" w:themeColor="text1"/>
-        </w:rPr>
-        <w:t xml:space="preserve"> iterate through every key that we are maintaining</w:t>
+        <w:t>It must iterate through every key that we are maintaining</w:t>
       </w:r>
     </w:p>
     <w:p>
@@ -1344,19 +1588,7 @@
         <w:rPr>
           <w:color w:val="000000" w:themeColor="text1"/>
         </w:rPr>
-        <w:t xml:space="preserve">New parameter for the </w:t>
-      </w:r>
-      <w:r>
-        <w:rPr>
-          <w:color w:val="000000" w:themeColor="text1"/>
-        </w:rPr>
-        <w:t>key. It</w:t>
-      </w:r>
-      <w:r>
-        <w:rPr>
-          <w:color w:val="000000" w:themeColor="text1"/>
-        </w:rPr>
-        <w:t xml:space="preserve"> is called for every key</w:t>
+        <w:t>New parameter for the key. It is called for every key</w:t>
       </w:r>
     </w:p>
     <w:p>
@@ -1375,19 +1607,7 @@
         <w:rPr>
           <w:color w:val="000000" w:themeColor="text1"/>
         </w:rPr>
-        <w:t xml:space="preserve">It provides with current </w:t>
-      </w:r>
-      <w:r>
-        <w:rPr>
-          <w:color w:val="000000" w:themeColor="text1"/>
-        </w:rPr>
-        <w:t>state. It</w:t>
-      </w:r>
-      <w:r>
-        <w:rPr>
-          <w:color w:val="000000" w:themeColor="text1"/>
-        </w:rPr>
-        <w:t xml:space="preserve"> is an option as it might not have previous state</w:t>
+        <w:t>It provides with current state. It is an option as it might not have previous state</w:t>
       </w:r>
     </w:p>
     <w:p>
@@ -1417,7 +1637,7 @@
                     <pic:cNvPicPr/>
                   </pic:nvPicPr>
                   <pic:blipFill>
-                    <a:blip r:embed="rId11"/>
+                    <a:blip r:embed="rId15"/>
                     <a:stretch>
                       <a:fillRect/>
                     </a:stretch>
@@ -1451,6 +1671,297 @@
         </w:rPr>
         <w:tab/>
       </w:r>
+    </w:p>
+    <w:p>
+      <w:pPr>
+        <w:spacing w:after="0"/>
+        <w:rPr>
+          <w:b/>
+          <w:bCs/>
+          <w:color w:val="000000" w:themeColor="text1"/>
+        </w:rPr>
+      </w:pPr>
+      <w:r>
+        <w:rPr>
+          <w:b/>
+          <w:bCs/>
+          <w:color w:val="000000" w:themeColor="text1"/>
+        </w:rPr>
+        <w:t>MAPWITHSTATE</w:t>
+      </w:r>
+    </w:p>
+    <w:p>
+      <w:pPr>
+        <w:pStyle w:val="ListParagraph"/>
+        <w:numPr>
+          <w:ilvl w:val="0"/>
+          <w:numId w:val="13"/>
+        </w:numPr>
+        <w:spacing w:after="0"/>
+        <w:rPr>
+          <w:color w:val="000000" w:themeColor="text1"/>
+        </w:rPr>
+      </w:pPr>
+      <w:r>
+        <w:rPr>
+          <w:color w:val="000000" w:themeColor="text1"/>
+        </w:rPr>
+        <w:t>takes 2 generic types</w:t>
+      </w:r>
+    </w:p>
+    <w:p>
+      <w:pPr>
+        <w:spacing w:after="0"/>
+        <w:rPr>
+          <w:color w:val="000000" w:themeColor="text1"/>
+        </w:rPr>
+      </w:pPr>
+      <w:r>
+        <w:rPr>
+          <w:color w:val="000000" w:themeColor="text1"/>
+        </w:rPr>
+        <w:tab/>
+      </w:r>
+      <w:r>
+        <w:rPr>
+          <w:color w:val="000000" w:themeColor="text1"/>
+        </w:rPr>
+        <w:tab/>
+        <w:t>1)</w:t>
+      </w:r>
+      <w:proofErr w:type="spellStart"/>
+      <w:r>
+        <w:rPr>
+          <w:color w:val="000000" w:themeColor="text1"/>
+        </w:rPr>
+        <w:t>statetype</w:t>
+      </w:r>
+      <w:proofErr w:type="spellEnd"/>
+    </w:p>
+    <w:p>
+      <w:pPr>
+        <w:spacing w:after="0"/>
+        <w:rPr>
+          <w:color w:val="000000" w:themeColor="text1"/>
+        </w:rPr>
+      </w:pPr>
+      <w:r>
+        <w:rPr>
+          <w:color w:val="000000" w:themeColor="text1"/>
+        </w:rPr>
+        <w:tab/>
+      </w:r>
+      <w:r>
+        <w:rPr>
+          <w:color w:val="000000" w:themeColor="text1"/>
+        </w:rPr>
+        <w:tab/>
+        <w:t>2)</w:t>
+      </w:r>
+      <w:proofErr w:type="spellStart"/>
+      <w:r>
+        <w:rPr>
+          <w:color w:val="000000" w:themeColor="text1"/>
+        </w:rPr>
+        <w:t>mappedtype</w:t>
+      </w:r>
+      <w:proofErr w:type="spellEnd"/>
+    </w:p>
+    <w:p>
+      <w:pPr>
+        <w:spacing w:after="0"/>
+        <w:rPr>
+          <w:color w:val="000000" w:themeColor="text1"/>
+        </w:rPr>
+      </w:pPr>
+      <w:r>
+        <w:rPr>
+          <w:color w:val="000000" w:themeColor="text1"/>
+        </w:rPr>
+        <w:tab/>
+      </w:r>
+      <w:r>
+        <w:rPr>
+          <w:color w:val="000000" w:themeColor="text1"/>
+        </w:rPr>
+        <w:tab/>
+      </w:r>
+      <w:r>
+        <w:rPr>
+          <w:color w:val="000000" w:themeColor="text1"/>
+        </w:rPr>
+        <w:tab/>
+        <w:t xml:space="preserve">Takes a single parameter type </w:t>
+      </w:r>
+      <w:proofErr w:type="spellStart"/>
+      <w:r>
+        <w:rPr>
+          <w:color w:val="000000" w:themeColor="text1"/>
+        </w:rPr>
+        <w:t>StateSpec</w:t>
+      </w:r>
+      <w:proofErr w:type="spellEnd"/>
+    </w:p>
+    <w:p>
+      <w:pPr>
+        <w:pStyle w:val="ListParagraph"/>
+        <w:numPr>
+          <w:ilvl w:val="0"/>
+          <w:numId w:val="13"/>
+        </w:numPr>
+        <w:spacing w:after="0"/>
+        <w:rPr>
+          <w:color w:val="000000" w:themeColor="text1"/>
+        </w:rPr>
+      </w:pPr>
+      <w:r>
+        <w:rPr>
+          <w:color w:val="000000" w:themeColor="text1"/>
+        </w:rPr>
+        <w:lastRenderedPageBreak/>
+        <w:t>We do not have to keep track of time and run</w:t>
+      </w:r>
+    </w:p>
+    <w:p>
+      <w:pPr>
+        <w:pStyle w:val="ListParagraph"/>
+        <w:numPr>
+          <w:ilvl w:val="0"/>
+          <w:numId w:val="13"/>
+        </w:numPr>
+        <w:spacing w:after="0"/>
+        <w:rPr>
+          <w:color w:val="000000" w:themeColor="text1"/>
+        </w:rPr>
+      </w:pPr>
+      <w:r>
+        <w:rPr>
+          <w:color w:val="000000" w:themeColor="text1"/>
+        </w:rPr>
+        <w:t>Does not visit every key in the state.</w:t>
+      </w:r>
+    </w:p>
+    <w:p>
+      <w:pPr>
+        <w:pStyle w:val="ListParagraph"/>
+        <w:numPr>
+          <w:ilvl w:val="0"/>
+          <w:numId w:val="13"/>
+        </w:numPr>
+        <w:spacing w:after="0"/>
+        <w:rPr>
+          <w:color w:val="000000" w:themeColor="text1"/>
+        </w:rPr>
+      </w:pPr>
+      <w:r>
+        <w:rPr>
+          <w:color w:val="000000" w:themeColor="text1"/>
+        </w:rPr>
+        <w:t>We can specify the timeout.</w:t>
+      </w:r>
+    </w:p>
+    <w:p>
+      <w:pPr>
+        <w:pStyle w:val="ListParagraph"/>
+        <w:numPr>
+          <w:ilvl w:val="0"/>
+          <w:numId w:val="13"/>
+        </w:numPr>
+        <w:spacing w:after="0"/>
+        <w:rPr>
+          <w:color w:val="000000" w:themeColor="text1"/>
+        </w:rPr>
+      </w:pPr>
+      <w:r>
+        <w:rPr>
+          <w:color w:val="000000" w:themeColor="text1"/>
+        </w:rPr>
+        <w:t xml:space="preserve">We return the current state of </w:t>
+      </w:r>
+      <w:proofErr w:type="spellStart"/>
+      <w:r>
+        <w:rPr>
+          <w:color w:val="000000" w:themeColor="text1"/>
+        </w:rPr>
+        <w:t>rdd</w:t>
+      </w:r>
+      <w:proofErr w:type="spellEnd"/>
+      <w:r>
+        <w:rPr>
+          <w:color w:val="000000" w:themeColor="text1"/>
+        </w:rPr>
+        <w:t xml:space="preserve"> in addition to arbitrary mapping performed on </w:t>
+      </w:r>
+      <w:proofErr w:type="spellStart"/>
+      <w:r>
+        <w:rPr>
+          <w:color w:val="000000" w:themeColor="text1"/>
+        </w:rPr>
+        <w:t>rdd</w:t>
+      </w:r>
+      <w:proofErr w:type="spellEnd"/>
+      <w:r>
+        <w:rPr>
+          <w:color w:val="000000" w:themeColor="text1"/>
+        </w:rPr>
+        <w:t>.</w:t>
+      </w:r>
+    </w:p>
+    <w:p>
+      <w:pPr>
+        <w:spacing w:after="0"/>
+        <w:rPr>
+          <w:color w:val="000000" w:themeColor="text1"/>
+        </w:rPr>
+      </w:pPr>
+      <w:r>
+        <w:rPr>
+          <w:noProof/>
+        </w:rPr>
+        <w:drawing>
+          <wp:inline distT="0" distB="0" distL="0" distR="0" wp14:anchorId="4E056722" wp14:editId="212FDF41">
+            <wp:extent cx="5943600" cy="1650365"/>
+            <wp:effectExtent l="0" t="0" r="0" b="6985"/>
+            <wp:docPr id="8" name="Picture 8"/>
+            <wp:cNvGraphicFramePr>
+              <a:graphicFrameLocks xmlns:a="http://schemas.openxmlformats.org/drawingml/2006/main" noChangeAspect="1"/>
+            </wp:cNvGraphicFramePr>
+            <a:graphic xmlns:a="http://schemas.openxmlformats.org/drawingml/2006/main">
+              <a:graphicData uri="http://schemas.openxmlformats.org/drawingml/2006/picture">
+                <pic:pic xmlns:pic="http://schemas.openxmlformats.org/drawingml/2006/picture">
+                  <pic:nvPicPr>
+                    <pic:cNvPr id="1" name=""/>
+                    <pic:cNvPicPr/>
+                  </pic:nvPicPr>
+                  <pic:blipFill>
+                    <a:blip r:embed="rId16"/>
+                    <a:stretch>
+                      <a:fillRect/>
+                    </a:stretch>
+                  </pic:blipFill>
+                  <pic:spPr>
+                    <a:xfrm>
+                      <a:off x="0" y="0"/>
+                      <a:ext cx="5943600" cy="1650365"/>
+                    </a:xfrm>
+                    <a:prstGeom prst="rect">
+                      <a:avLst/>
+                    </a:prstGeom>
+                  </pic:spPr>
+                </pic:pic>
+              </a:graphicData>
+            </a:graphic>
+          </wp:inline>
+        </w:drawing>
+      </w:r>
+    </w:p>
+    <w:p>
+      <w:pPr>
+        <w:spacing w:after="0"/>
+        <w:rPr>
+          <w:color w:val="000000" w:themeColor="text1"/>
+        </w:rPr>
+      </w:pPr>
       <w:r>
         <w:rPr>
           <w:color w:val="000000" w:themeColor="text1"/>
@@ -1923,6 +2434,119 @@
     </w:lvl>
   </w:abstractNum>
   <w:abstractNum w:abstractNumId="4" w15:restartNumberingAfterBreak="0">
+    <w:nsid w:val="37A02A8E"/>
+    <w:multiLevelType w:val="hybridMultilevel"/>
+    <w:tmpl w:val="478C4850"/>
+    <w:lvl w:ilvl="0" w:tplc="04090001">
+      <w:start w:val="1"/>
+      <w:numFmt w:val="bullet"/>
+      <w:lvlText w:val=""/>
+      <w:lvlJc w:val="left"/>
+      <w:pPr>
+        <w:ind w:left="1440" w:hanging="360"/>
+      </w:pPr>
+      <w:rPr>
+        <w:rFonts w:ascii="Symbol" w:hAnsi="Symbol" w:hint="default"/>
+      </w:rPr>
+    </w:lvl>
+    <w:lvl w:ilvl="1" w:tplc="04090003" w:tentative="1">
+      <w:start w:val="1"/>
+      <w:numFmt w:val="bullet"/>
+      <w:lvlText w:val="o"/>
+      <w:lvlJc w:val="left"/>
+      <w:pPr>
+        <w:ind w:left="2160" w:hanging="360"/>
+      </w:pPr>
+      <w:rPr>
+        <w:rFonts w:ascii="Courier New" w:hAnsi="Courier New" w:cs="Courier New" w:hint="default"/>
+      </w:rPr>
+    </w:lvl>
+    <w:lvl w:ilvl="2" w:tplc="04090005" w:tentative="1">
+      <w:start w:val="1"/>
+      <w:numFmt w:val="bullet"/>
+      <w:lvlText w:val=""/>
+      <w:lvlJc w:val="left"/>
+      <w:pPr>
+        <w:ind w:left="2880" w:hanging="360"/>
+      </w:pPr>
+      <w:rPr>
+        <w:rFonts w:ascii="Wingdings" w:hAnsi="Wingdings" w:hint="default"/>
+      </w:rPr>
+    </w:lvl>
+    <w:lvl w:ilvl="3" w:tplc="04090001" w:tentative="1">
+      <w:start w:val="1"/>
+      <w:numFmt w:val="bullet"/>
+      <w:lvlText w:val=""/>
+      <w:lvlJc w:val="left"/>
+      <w:pPr>
+        <w:ind w:left="3600" w:hanging="360"/>
+      </w:pPr>
+      <w:rPr>
+        <w:rFonts w:ascii="Symbol" w:hAnsi="Symbol" w:hint="default"/>
+      </w:rPr>
+    </w:lvl>
+    <w:lvl w:ilvl="4" w:tplc="04090003" w:tentative="1">
+      <w:start w:val="1"/>
+      <w:numFmt w:val="bullet"/>
+      <w:lvlText w:val="o"/>
+      <w:lvlJc w:val="left"/>
+      <w:pPr>
+        <w:ind w:left="4320" w:hanging="360"/>
+      </w:pPr>
+      <w:rPr>
+        <w:rFonts w:ascii="Courier New" w:hAnsi="Courier New" w:cs="Courier New" w:hint="default"/>
+      </w:rPr>
+    </w:lvl>
+    <w:lvl w:ilvl="5" w:tplc="04090005" w:tentative="1">
+      <w:start w:val="1"/>
+      <w:numFmt w:val="bullet"/>
+      <w:lvlText w:val=""/>
+      <w:lvlJc w:val="left"/>
+      <w:pPr>
+        <w:ind w:left="5040" w:hanging="360"/>
+      </w:pPr>
+      <w:rPr>
+        <w:rFonts w:ascii="Wingdings" w:hAnsi="Wingdings" w:hint="default"/>
+      </w:rPr>
+    </w:lvl>
+    <w:lvl w:ilvl="6" w:tplc="04090001" w:tentative="1">
+      <w:start w:val="1"/>
+      <w:numFmt w:val="bullet"/>
+      <w:lvlText w:val=""/>
+      <w:lvlJc w:val="left"/>
+      <w:pPr>
+        <w:ind w:left="5760" w:hanging="360"/>
+      </w:pPr>
+      <w:rPr>
+        <w:rFonts w:ascii="Symbol" w:hAnsi="Symbol" w:hint="default"/>
+      </w:rPr>
+    </w:lvl>
+    <w:lvl w:ilvl="7" w:tplc="04090003" w:tentative="1">
+      <w:start w:val="1"/>
+      <w:numFmt w:val="bullet"/>
+      <w:lvlText w:val="o"/>
+      <w:lvlJc w:val="left"/>
+      <w:pPr>
+        <w:ind w:left="6480" w:hanging="360"/>
+      </w:pPr>
+      <w:rPr>
+        <w:rFonts w:ascii="Courier New" w:hAnsi="Courier New" w:cs="Courier New" w:hint="default"/>
+      </w:rPr>
+    </w:lvl>
+    <w:lvl w:ilvl="8" w:tplc="04090005" w:tentative="1">
+      <w:start w:val="1"/>
+      <w:numFmt w:val="bullet"/>
+      <w:lvlText w:val=""/>
+      <w:lvlJc w:val="left"/>
+      <w:pPr>
+        <w:ind w:left="7200" w:hanging="360"/>
+      </w:pPr>
+      <w:rPr>
+        <w:rFonts w:ascii="Wingdings" w:hAnsi="Wingdings" w:hint="default"/>
+      </w:rPr>
+    </w:lvl>
+  </w:abstractNum>
+  <w:abstractNum w:abstractNumId="5" w15:restartNumberingAfterBreak="0">
     <w:nsid w:val="3DA93C75"/>
     <w:multiLevelType w:val="hybridMultilevel"/>
     <w:tmpl w:val="8690BBA2"/>
@@ -2011,7 +2635,7 @@
       </w:pPr>
     </w:lvl>
   </w:abstractNum>
-  <w:abstractNum w:abstractNumId="5" w15:restartNumberingAfterBreak="0">
+  <w:abstractNum w:abstractNumId="6" w15:restartNumberingAfterBreak="0">
     <w:nsid w:val="47D15298"/>
     <w:multiLevelType w:val="hybridMultilevel"/>
     <w:tmpl w:val="D146FC5C"/>
@@ -2124,7 +2748,7 @@
       </w:rPr>
     </w:lvl>
   </w:abstractNum>
-  <w:abstractNum w:abstractNumId="6" w15:restartNumberingAfterBreak="0">
+  <w:abstractNum w:abstractNumId="7" w15:restartNumberingAfterBreak="0">
     <w:nsid w:val="47D20F81"/>
     <w:multiLevelType w:val="hybridMultilevel"/>
     <w:tmpl w:val="17E6268A"/>
@@ -2237,7 +2861,7 @@
       </w:rPr>
     </w:lvl>
   </w:abstractNum>
-  <w:abstractNum w:abstractNumId="7" w15:restartNumberingAfterBreak="0">
+  <w:abstractNum w:abstractNumId="8" w15:restartNumberingAfterBreak="0">
     <w:nsid w:val="4D7C63FF"/>
     <w:multiLevelType w:val="hybridMultilevel"/>
     <w:tmpl w:val="987A1864"/>
@@ -2326,7 +2950,7 @@
       </w:pPr>
     </w:lvl>
   </w:abstractNum>
-  <w:abstractNum w:abstractNumId="8" w15:restartNumberingAfterBreak="0">
+  <w:abstractNum w:abstractNumId="9" w15:restartNumberingAfterBreak="0">
     <w:nsid w:val="625A6882"/>
     <w:multiLevelType w:val="hybridMultilevel"/>
     <w:tmpl w:val="443897E8"/>
@@ -2439,7 +3063,120 @@
       </w:rPr>
     </w:lvl>
   </w:abstractNum>
-  <w:abstractNum w:abstractNumId="9" w15:restartNumberingAfterBreak="0">
+  <w:abstractNum w:abstractNumId="10" w15:restartNumberingAfterBreak="0">
+    <w:nsid w:val="6BB41E29"/>
+    <w:multiLevelType w:val="hybridMultilevel"/>
+    <w:tmpl w:val="9C0AA10C"/>
+    <w:lvl w:ilvl="0" w:tplc="04090001">
+      <w:start w:val="1"/>
+      <w:numFmt w:val="bullet"/>
+      <w:lvlText w:val=""/>
+      <w:lvlJc w:val="left"/>
+      <w:pPr>
+        <w:ind w:left="1440" w:hanging="360"/>
+      </w:pPr>
+      <w:rPr>
+        <w:rFonts w:ascii="Symbol" w:hAnsi="Symbol" w:hint="default"/>
+      </w:rPr>
+    </w:lvl>
+    <w:lvl w:ilvl="1" w:tplc="04090003" w:tentative="1">
+      <w:start w:val="1"/>
+      <w:numFmt w:val="bullet"/>
+      <w:lvlText w:val="o"/>
+      <w:lvlJc w:val="left"/>
+      <w:pPr>
+        <w:ind w:left="2160" w:hanging="360"/>
+      </w:pPr>
+      <w:rPr>
+        <w:rFonts w:ascii="Courier New" w:hAnsi="Courier New" w:cs="Courier New" w:hint="default"/>
+      </w:rPr>
+    </w:lvl>
+    <w:lvl w:ilvl="2" w:tplc="04090005" w:tentative="1">
+      <w:start w:val="1"/>
+      <w:numFmt w:val="bullet"/>
+      <w:lvlText w:val=""/>
+      <w:lvlJc w:val="left"/>
+      <w:pPr>
+        <w:ind w:left="2880" w:hanging="360"/>
+      </w:pPr>
+      <w:rPr>
+        <w:rFonts w:ascii="Wingdings" w:hAnsi="Wingdings" w:hint="default"/>
+      </w:rPr>
+    </w:lvl>
+    <w:lvl w:ilvl="3" w:tplc="04090001" w:tentative="1">
+      <w:start w:val="1"/>
+      <w:numFmt w:val="bullet"/>
+      <w:lvlText w:val=""/>
+      <w:lvlJc w:val="left"/>
+      <w:pPr>
+        <w:ind w:left="3600" w:hanging="360"/>
+      </w:pPr>
+      <w:rPr>
+        <w:rFonts w:ascii="Symbol" w:hAnsi="Symbol" w:hint="default"/>
+      </w:rPr>
+    </w:lvl>
+    <w:lvl w:ilvl="4" w:tplc="04090003" w:tentative="1">
+      <w:start w:val="1"/>
+      <w:numFmt w:val="bullet"/>
+      <w:lvlText w:val="o"/>
+      <w:lvlJc w:val="left"/>
+      <w:pPr>
+        <w:ind w:left="4320" w:hanging="360"/>
+      </w:pPr>
+      <w:rPr>
+        <w:rFonts w:ascii="Courier New" w:hAnsi="Courier New" w:cs="Courier New" w:hint="default"/>
+      </w:rPr>
+    </w:lvl>
+    <w:lvl w:ilvl="5" w:tplc="04090005" w:tentative="1">
+      <w:start w:val="1"/>
+      <w:numFmt w:val="bullet"/>
+      <w:lvlText w:val=""/>
+      <w:lvlJc w:val="left"/>
+      <w:pPr>
+        <w:ind w:left="5040" w:hanging="360"/>
+      </w:pPr>
+      <w:rPr>
+        <w:rFonts w:ascii="Wingdings" w:hAnsi="Wingdings" w:hint="default"/>
+      </w:rPr>
+    </w:lvl>
+    <w:lvl w:ilvl="6" w:tplc="04090001" w:tentative="1">
+      <w:start w:val="1"/>
+      <w:numFmt w:val="bullet"/>
+      <w:lvlText w:val=""/>
+      <w:lvlJc w:val="left"/>
+      <w:pPr>
+        <w:ind w:left="5760" w:hanging="360"/>
+      </w:pPr>
+      <w:rPr>
+        <w:rFonts w:ascii="Symbol" w:hAnsi="Symbol" w:hint="default"/>
+      </w:rPr>
+    </w:lvl>
+    <w:lvl w:ilvl="7" w:tplc="04090003" w:tentative="1">
+      <w:start w:val="1"/>
+      <w:numFmt w:val="bullet"/>
+      <w:lvlText w:val="o"/>
+      <w:lvlJc w:val="left"/>
+      <w:pPr>
+        <w:ind w:left="6480" w:hanging="360"/>
+      </w:pPr>
+      <w:rPr>
+        <w:rFonts w:ascii="Courier New" w:hAnsi="Courier New" w:cs="Courier New" w:hint="default"/>
+      </w:rPr>
+    </w:lvl>
+    <w:lvl w:ilvl="8" w:tplc="04090005" w:tentative="1">
+      <w:start w:val="1"/>
+      <w:numFmt w:val="bullet"/>
+      <w:lvlText w:val=""/>
+      <w:lvlJc w:val="left"/>
+      <w:pPr>
+        <w:ind w:left="7200" w:hanging="360"/>
+      </w:pPr>
+      <w:rPr>
+        <w:rFonts w:ascii="Wingdings" w:hAnsi="Wingdings" w:hint="default"/>
+      </w:rPr>
+    </w:lvl>
+  </w:abstractNum>
+  <w:abstractNum w:abstractNumId="11" w15:restartNumberingAfterBreak="0">
     <w:nsid w:val="78B5140B"/>
     <w:multiLevelType w:val="hybridMultilevel"/>
     <w:tmpl w:val="3EC8CE14"/>
@@ -2552,7 +3289,7 @@
       </w:rPr>
     </w:lvl>
   </w:abstractNum>
-  <w:abstractNum w:abstractNumId="10" w15:restartNumberingAfterBreak="0">
+  <w:abstractNum w:abstractNumId="12" w15:restartNumberingAfterBreak="0">
     <w:nsid w:val="7A98650B"/>
     <w:multiLevelType w:val="hybridMultilevel"/>
     <w:tmpl w:val="2D3A61F6"/>
@@ -2666,7 +3403,7 @@
     </w:lvl>
   </w:abstractNum>
   <w:num w:numId="1">
-    <w:abstractNumId w:val="10"/>
+    <w:abstractNumId w:val="12"/>
   </w:num>
   <w:num w:numId="2">
     <w:abstractNumId w:val="2"/>
@@ -2675,27 +3412,33 @@
     <w:abstractNumId w:val="3"/>
   </w:num>
   <w:num w:numId="4">
-    <w:abstractNumId w:val="9"/>
+    <w:abstractNumId w:val="11"/>
   </w:num>
   <w:num w:numId="5">
     <w:abstractNumId w:val="1"/>
   </w:num>
   <w:num w:numId="6">
-    <w:abstractNumId w:val="7"/>
+    <w:abstractNumId w:val="8"/>
   </w:num>
   <w:num w:numId="7">
     <w:abstractNumId w:val="0"/>
   </w:num>
   <w:num w:numId="8">
+    <w:abstractNumId w:val="6"/>
+  </w:num>
+  <w:num w:numId="9">
+    <w:abstractNumId w:val="9"/>
+  </w:num>
+  <w:num w:numId="10">
+    <w:abstractNumId w:val="7"/>
+  </w:num>
+  <w:num w:numId="11">
     <w:abstractNumId w:val="5"/>
   </w:num>
-  <w:num w:numId="9">
-    <w:abstractNumId w:val="8"/>
+  <w:num w:numId="12">
+    <w:abstractNumId w:val="10"/>
   </w:num>
-  <w:num w:numId="10">
-    <w:abstractNumId w:val="6"/>
-  </w:num>
-  <w:num w:numId="11">
+  <w:num w:numId="13">
     <w:abstractNumId w:val="4"/>
   </w:num>
 </w:numbering>
@@ -2824,6 +3567,7 @@
     <w:lsdException w:name="HTML Sample" w:semiHidden="1" w:unhideWhenUsed="1"/>
     <w:lsdException w:name="HTML Typewriter" w:semiHidden="1" w:unhideWhenUsed="1"/>
     <w:lsdException w:name="HTML Variable" w:semiHidden="1" w:unhideWhenUsed="1"/>
+    <w:lsdException w:name="Normal Table" w:semiHidden="1" w:unhideWhenUsed="1"/>
     <w:lsdException w:name="annotation subject" w:semiHidden="1" w:unhideWhenUsed="1"/>
     <w:lsdException w:name="No List" w:semiHidden="1" w:unhideWhenUsed="1"/>
     <w:lsdException w:name="Outline List 1" w:semiHidden="1" w:unhideWhenUsed="1"/>
@@ -2870,8 +3614,10 @@
     <w:lsdException w:name="Table Subtle 2" w:semiHidden="1" w:unhideWhenUsed="1"/>
     <w:lsdException w:name="Table Web 1" w:semiHidden="1" w:unhideWhenUsed="1"/>
     <w:lsdException w:name="Table Web 2" w:semiHidden="1" w:unhideWhenUsed="1"/>
+    <w:lsdException w:name="Table Web 3" w:semiHidden="1" w:unhideWhenUsed="1"/>
     <w:lsdException w:name="Balloon Text" w:semiHidden="1" w:unhideWhenUsed="1"/>
     <w:lsdException w:name="Table Grid" w:uiPriority="39"/>
+    <w:lsdException w:name="Table Theme" w:semiHidden="1" w:unhideWhenUsed="1"/>
     <w:lsdException w:name="Placeholder Text" w:semiHidden="1"/>
     <w:lsdException w:name="No Spacing" w:uiPriority="1" w:qFormat="1"/>
     <w:lsdException w:name="Light Shading" w:uiPriority="60"/>
@@ -3134,6 +3880,42 @@
       <w:ind w:left="720"/>
       <w:contextualSpacing/>
     </w:pPr>
+  </w:style>
+  <w:style w:type="character" w:styleId="Strong">
+    <w:name w:val="Strong"/>
+    <w:basedOn w:val="DefaultParagraphFont"/>
+    <w:uiPriority w:val="22"/>
+    <w:qFormat/>
+    <w:rsid w:val="001F3C37"/>
+    <w:rPr>
+      <w:b/>
+      <w:bCs/>
+    </w:rPr>
+  </w:style>
+  <w:style w:type="character" w:styleId="Hyperlink">
+    <w:name w:val="Hyperlink"/>
+    <w:basedOn w:val="DefaultParagraphFont"/>
+    <w:uiPriority w:val="99"/>
+    <w:semiHidden/>
+    <w:unhideWhenUsed/>
+    <w:rsid w:val="001F3C37"/>
+    <w:rPr>
+      <w:color w:val="0000FF"/>
+      <w:u w:val="single"/>
+    </w:rPr>
+  </w:style>
+  <w:style w:type="character" w:styleId="HTMLCode">
+    <w:name w:val="HTML Code"/>
+    <w:basedOn w:val="DefaultParagraphFont"/>
+    <w:uiPriority w:val="99"/>
+    <w:semiHidden/>
+    <w:unhideWhenUsed/>
+    <w:rsid w:val="001F3C37"/>
+    <w:rPr>
+      <w:rFonts w:ascii="Courier New" w:eastAsia="Times New Roman" w:hAnsi="Courier New" w:cs="Courier New"/>
+      <w:sz w:val="20"/>
+      <w:szCs w:val="20"/>
+    </w:rPr>
   </w:style>
 </w:styles>
 </file>

</xml_diff>